<commit_message>
Review Integration test document fix some test case id
</commit_message>
<xml_diff>
--- a/softwareDesign/TestPlan/Integration test.docx
+++ b/softwareDesign/TestPlan/Integration test.docx
@@ -166,7 +166,7 @@
                                     </w:tcPr>
                                     <w:p>
                                       <w:pPr>
-                                        <w:pStyle w:val="NoSpacing"/>
+                                        <w:pStyle w:val="a4"/>
                                         <w:spacing w:before="200" w:line="216" w:lineRule="auto"/>
                                         <w:ind w:left="720" w:right="720"/>
                                         <w:rPr>
@@ -190,6 +190,7 @@
                                           <w:dataBinding w:prefixMappings="xmlns:ns0='http://purl.org/dc/elements/1.1/' xmlns:ns1='http://schemas.openxmlformats.org/package/2006/metadata/core-properties' " w:xpath="/ns1:coreProperties[1]/ns0:title[1]" w:storeItemID="{6C3C8BC8-F283-45AE-878A-BAB7291924A1}"/>
                                           <w:text/>
                                         </w:sdtPr>
+                                        <w:sdtEndPr/>
                                         <w:sdtContent>
                                           <w:r>
                                             <w:rPr>
@@ -205,7 +206,7 @@
                                     </w:p>
                                     <w:p>
                                       <w:pPr>
-                                        <w:pStyle w:val="NoSpacing"/>
+                                        <w:pStyle w:val="a4"/>
                                         <w:spacing w:before="240"/>
                                         <w:ind w:left="720" w:right="720"/>
                                         <w:rPr>
@@ -227,6 +228,7 @@
                                           <w:dataBinding w:prefixMappings="xmlns:ns0='http://purl.org/dc/elements/1.1/' xmlns:ns1='http://schemas.openxmlformats.org/package/2006/metadata/core-properties' " w:xpath="/ns1:coreProperties[1]/ns0:subject[1]" w:storeItemID="{6C3C8BC8-F283-45AE-878A-BAB7291924A1}"/>
                                           <w:text/>
                                         </w:sdtPr>
+                                        <w:sdtEndPr/>
                                         <w:sdtContent>
                                           <w:r>
                                             <w:rPr>
@@ -280,6 +282,7 @@
                                             <w:dataBinding w:prefixMappings="xmlns:ns0='http://purl.org/dc/elements/1.1/' xmlns:ns1='http://schemas.openxmlformats.org/package/2006/metadata/core-properties' " w:xpath="/ns1:coreProperties[1]/ns0:creator[1]" w:storeItemID="{6C3C8BC8-F283-45AE-878A-BAB7291924A1}"/>
                                             <w:text/>
                                           </w:sdtPr>
+                                          <w:sdtEndPr/>
                                           <w:sdtContent>
                                             <w:tc>
                                               <w:tcPr>
@@ -288,7 +291,7 @@
                                               </w:tcPr>
                                               <w:p>
                                                 <w:pPr>
-                                                  <w:pStyle w:val="NoSpacing"/>
+                                                  <w:pStyle w:val="a4"/>
                                                   <w:ind w:left="144" w:right="144"/>
                                                   <w:jc w:val="center"/>
                                                   <w:rPr>
@@ -326,10 +329,11 @@
                                                 <w:calendar w:val="gregorian"/>
                                               </w:date>
                                             </w:sdtPr>
+                                            <w:sdtEndPr/>
                                             <w:sdtContent>
                                               <w:p>
                                                 <w:pPr>
-                                                  <w:pStyle w:val="NoSpacing"/>
+                                                  <w:pStyle w:val="a4"/>
                                                   <w:ind w:left="144" w:right="144"/>
                                                   <w:jc w:val="center"/>
                                                   <w:rPr>
@@ -357,6 +361,7 @@
                                             <w:dataBinding w:prefixMappings="xmlns:ns0='http://purl.org/dc/elements/1.1/' xmlns:ns1='http://schemas.openxmlformats.org/package/2006/metadata/core-properties' " w:xpath="/ns1:coreProperties[1]/ns1:category[1]" w:storeItemID="{6C3C8BC8-F283-45AE-878A-BAB7291924A1}"/>
                                             <w:text/>
                                           </w:sdtPr>
+                                          <w:sdtEndPr/>
                                           <w:sdtContent>
                                             <w:tc>
                                               <w:tcPr>
@@ -365,7 +370,7 @@
                                               </w:tcPr>
                                               <w:p>
                                                 <w:pPr>
-                                                  <w:pStyle w:val="NoSpacing"/>
+                                                  <w:pStyle w:val="a4"/>
                                                   <w:ind w:left="144" w:right="720"/>
                                                   <w:jc w:val="right"/>
                                                   <w:rPr>
@@ -509,7 +514,7 @@
                               </w:tcPr>
                               <w:p>
                                 <w:pPr>
-                                  <w:pStyle w:val="NoSpacing"/>
+                                  <w:pStyle w:val="a4"/>
                                   <w:spacing w:before="200" w:line="216" w:lineRule="auto"/>
                                   <w:ind w:left="720" w:right="720"/>
                                   <w:rPr>
@@ -533,6 +538,7 @@
                                     <w:dataBinding w:prefixMappings="xmlns:ns0='http://purl.org/dc/elements/1.1/' xmlns:ns1='http://schemas.openxmlformats.org/package/2006/metadata/core-properties' " w:xpath="/ns1:coreProperties[1]/ns0:title[1]" w:storeItemID="{6C3C8BC8-F283-45AE-878A-BAB7291924A1}"/>
                                     <w:text/>
                                   </w:sdtPr>
+                                  <w:sdtEndPr/>
                                   <w:sdtContent>
                                     <w:r>
                                       <w:rPr>
@@ -548,7 +554,7 @@
                               </w:p>
                               <w:p>
                                 <w:pPr>
-                                  <w:pStyle w:val="NoSpacing"/>
+                                  <w:pStyle w:val="a4"/>
                                   <w:spacing w:before="240"/>
                                   <w:ind w:left="720" w:right="720"/>
                                   <w:rPr>
@@ -570,6 +576,7 @@
                                     <w:dataBinding w:prefixMappings="xmlns:ns0='http://purl.org/dc/elements/1.1/' xmlns:ns1='http://schemas.openxmlformats.org/package/2006/metadata/core-properties' " w:xpath="/ns1:coreProperties[1]/ns0:subject[1]" w:storeItemID="{6C3C8BC8-F283-45AE-878A-BAB7291924A1}"/>
                                     <w:text/>
                                   </w:sdtPr>
+                                  <w:sdtEndPr/>
                                   <w:sdtContent>
                                     <w:r>
                                       <w:rPr>
@@ -623,6 +630,7 @@
                                       <w:dataBinding w:prefixMappings="xmlns:ns0='http://purl.org/dc/elements/1.1/' xmlns:ns1='http://schemas.openxmlformats.org/package/2006/metadata/core-properties' " w:xpath="/ns1:coreProperties[1]/ns0:creator[1]" w:storeItemID="{6C3C8BC8-F283-45AE-878A-BAB7291924A1}"/>
                                       <w:text/>
                                     </w:sdtPr>
+                                    <w:sdtEndPr/>
                                     <w:sdtContent>
                                       <w:tc>
                                         <w:tcPr>
@@ -631,7 +639,7 @@
                                         </w:tcPr>
                                         <w:p>
                                           <w:pPr>
-                                            <w:pStyle w:val="NoSpacing"/>
+                                            <w:pStyle w:val="a4"/>
                                             <w:ind w:left="144" w:right="144"/>
                                             <w:jc w:val="center"/>
                                             <w:rPr>
@@ -669,10 +677,11 @@
                                           <w:calendar w:val="gregorian"/>
                                         </w:date>
                                       </w:sdtPr>
+                                      <w:sdtEndPr/>
                                       <w:sdtContent>
                                         <w:p>
                                           <w:pPr>
-                                            <w:pStyle w:val="NoSpacing"/>
+                                            <w:pStyle w:val="a4"/>
                                             <w:ind w:left="144" w:right="144"/>
                                             <w:jc w:val="center"/>
                                             <w:rPr>
@@ -700,6 +709,7 @@
                                       <w:dataBinding w:prefixMappings="xmlns:ns0='http://purl.org/dc/elements/1.1/' xmlns:ns1='http://schemas.openxmlformats.org/package/2006/metadata/core-properties' " w:xpath="/ns1:coreProperties[1]/ns1:category[1]" w:storeItemID="{6C3C8BC8-F283-45AE-878A-BAB7291924A1}"/>
                                       <w:text/>
                                     </w:sdtPr>
+                                    <w:sdtEndPr/>
                                     <w:sdtContent>
                                       <w:tc>
                                         <w:tcPr>
@@ -708,7 +718,7 @@
                                         </w:tcPr>
                                         <w:p>
                                           <w:pPr>
-                                            <w:pStyle w:val="NoSpacing"/>
+                                            <w:pStyle w:val="a4"/>
                                             <w:ind w:left="144" w:right="720"/>
                                             <w:jc w:val="right"/>
                                             <w:rPr>
@@ -759,6 +769,13 @@
         </w:p>
         <w:sdt>
           <w:sdtPr>
+            <w:rPr>
+              <w:rFonts w:asciiTheme="minorHAnsi" w:eastAsiaTheme="minorHAnsi" w:hAnsiTheme="minorHAnsi" w:cstheme="minorBidi"/>
+              <w:color w:val="auto"/>
+              <w:sz w:val="22"/>
+              <w:szCs w:val="28"/>
+              <w:lang w:bidi="th-TH"/>
+            </w:rPr>
             <w:id w:val="-835612360"/>
             <w:docPartObj>
               <w:docPartGallery w:val="Table of Contents"/>
@@ -767,20 +784,15 @@
           </w:sdtPr>
           <w:sdtEndPr>
             <w:rPr>
-              <w:rFonts w:asciiTheme="minorHAnsi" w:eastAsiaTheme="minorHAnsi" w:hAnsiTheme="minorHAnsi" w:cstheme="minorBidi"/>
               <w:b/>
               <w:bCs/>
               <w:noProof/>
-              <w:color w:val="auto"/>
-              <w:sz w:val="22"/>
-              <w:szCs w:val="28"/>
-              <w:lang w:bidi="th-TH"/>
             </w:rPr>
           </w:sdtEndPr>
           <w:sdtContent>
             <w:p>
               <w:pPr>
-                <w:pStyle w:val="TOCHeading"/>
+                <w:pStyle w:val="a8"/>
               </w:pPr>
               <w:r>
                 <w:t>Contents</w:t>
@@ -788,7 +800,7 @@
             </w:p>
             <w:p>
               <w:pPr>
-                <w:pStyle w:val="TOC1"/>
+                <w:pStyle w:val="11"/>
                 <w:tabs>
                   <w:tab w:val="right" w:leader="dot" w:pos="9350"/>
                 </w:tabs>
@@ -808,7 +820,7 @@
               <w:hyperlink w:anchor="_Toc381493931" w:history="1">
                 <w:r>
                   <w:rPr>
-                    <w:rStyle w:val="Hyperlink"/>
+                    <w:rStyle w:val="a7"/>
                     <w:noProof/>
                   </w:rPr>
                   <w:t>URS 1 – The user has to register themselves as customer</w:t>
@@ -865,7 +877,7 @@
             </w:p>
             <w:p>
               <w:pPr>
-                <w:pStyle w:val="TOC2"/>
+                <w:pStyle w:val="21"/>
                 <w:tabs>
                   <w:tab w:val="right" w:leader="dot" w:pos="9350"/>
                 </w:tabs>
@@ -876,7 +888,7 @@
               <w:hyperlink w:anchor="_Toc381493932" w:history="1">
                 <w:r>
                   <w:rPr>
-                    <w:rStyle w:val="Hyperlink"/>
+                    <w:rStyle w:val="a7"/>
                     <w:noProof/>
                   </w:rPr>
                   <w:t>Sd1 – The user has to register themselves as customer.</w:t>
@@ -933,7 +945,7 @@
             </w:p>
             <w:p>
               <w:pPr>
-                <w:pStyle w:val="TOC3"/>
+                <w:pStyle w:val="31"/>
                 <w:tabs>
                   <w:tab w:val="right" w:leader="dot" w:pos="9350"/>
                 </w:tabs>
@@ -944,7 +956,7 @@
               <w:hyperlink w:anchor="_Toc381493933" w:history="1">
                 <w:r>
                   <w:rPr>
-                    <w:rStyle w:val="Hyperlink"/>
+                    <w:rStyle w:val="a7"/>
                     <w:noProof/>
                     <w:lang w:bidi="ar-SA"/>
                   </w:rPr>
@@ -1002,7 +1014,7 @@
             </w:p>
             <w:p>
               <w:pPr>
-                <w:pStyle w:val="TOC3"/>
+                <w:pStyle w:val="31"/>
                 <w:tabs>
                   <w:tab w:val="right" w:leader="dot" w:pos="9350"/>
                 </w:tabs>
@@ -1013,7 +1025,7 @@
               <w:hyperlink w:anchor="_Toc381493934" w:history="1">
                 <w:r>
                   <w:rPr>
-                    <w:rStyle w:val="Hyperlink"/>
+                    <w:rStyle w:val="a7"/>
                     <w:noProof/>
                     <w:lang w:bidi="ar-SA"/>
                   </w:rPr>
@@ -1071,7 +1083,7 @@
             </w:p>
             <w:p>
               <w:pPr>
-                <w:pStyle w:val="TOC1"/>
+                <w:pStyle w:val="11"/>
                 <w:tabs>
                   <w:tab w:val="right" w:leader="dot" w:pos="9350"/>
                 </w:tabs>
@@ -1082,7 +1094,7 @@
               <w:hyperlink w:anchor="_Toc381493935" w:history="1">
                 <w:r>
                   <w:rPr>
-                    <w:rStyle w:val="Hyperlink"/>
+                    <w:rStyle w:val="a7"/>
                     <w:noProof/>
                   </w:rPr>
                   <w:t>URS 2 – User login as a customer</w:t>
@@ -1139,7 +1151,7 @@
             </w:p>
             <w:p>
               <w:pPr>
-                <w:pStyle w:val="TOC2"/>
+                <w:pStyle w:val="21"/>
                 <w:tabs>
                   <w:tab w:val="right" w:leader="dot" w:pos="9350"/>
                 </w:tabs>
@@ -1150,7 +1162,7 @@
               <w:hyperlink w:anchor="_Toc381493936" w:history="1">
                 <w:r>
                   <w:rPr>
-                    <w:rStyle w:val="Hyperlink"/>
+                    <w:rStyle w:val="a7"/>
                     <w:noProof/>
                   </w:rPr>
                   <w:t>SD2 – The user login as a customer</w:t>
@@ -1207,7 +1219,7 @@
             </w:p>
             <w:p>
               <w:pPr>
-                <w:pStyle w:val="TOC3"/>
+                <w:pStyle w:val="31"/>
                 <w:tabs>
                   <w:tab w:val="right" w:leader="dot" w:pos="9350"/>
                 </w:tabs>
@@ -1218,7 +1230,7 @@
               <w:hyperlink w:anchor="_Toc381493937" w:history="1">
                 <w:r>
                   <w:rPr>
-                    <w:rStyle w:val="Hyperlink"/>
+                    <w:rStyle w:val="a7"/>
                     <w:noProof/>
                     <w:lang w:bidi="ar-SA"/>
                   </w:rPr>
@@ -1276,7 +1288,7 @@
             </w:p>
             <w:p>
               <w:pPr>
-                <w:pStyle w:val="TOC1"/>
+                <w:pStyle w:val="11"/>
                 <w:tabs>
                   <w:tab w:val="right" w:leader="dot" w:pos="9350"/>
                 </w:tabs>
@@ -1287,7 +1299,7 @@
               <w:hyperlink w:anchor="_Toc381493938" w:history="1">
                 <w:r>
                   <w:rPr>
-                    <w:rStyle w:val="Hyperlink"/>
+                    <w:rStyle w:val="a7"/>
                     <w:noProof/>
                   </w:rPr>
                   <w:t>URS-03: The customer update their information</w:t>
@@ -1344,7 +1356,7 @@
             </w:p>
             <w:p>
               <w:pPr>
-                <w:pStyle w:val="TOC2"/>
+                <w:pStyle w:val="21"/>
                 <w:tabs>
                   <w:tab w:val="right" w:leader="dot" w:pos="9350"/>
                 </w:tabs>
@@ -1355,7 +1367,7 @@
               <w:hyperlink w:anchor="_Toc381493939" w:history="1">
                 <w:r>
                   <w:rPr>
-                    <w:rStyle w:val="Hyperlink"/>
+                    <w:rStyle w:val="a7"/>
                     <w:noProof/>
                   </w:rPr>
                   <w:t>Sd3 – The customer update their information</w:t>
@@ -1412,7 +1424,7 @@
             </w:p>
             <w:p>
               <w:pPr>
-                <w:pStyle w:val="TOC3"/>
+                <w:pStyle w:val="31"/>
                 <w:tabs>
                   <w:tab w:val="right" w:leader="dot" w:pos="9350"/>
                 </w:tabs>
@@ -1423,7 +1435,7 @@
               <w:hyperlink w:anchor="_Toc381493940" w:history="1">
                 <w:r>
                   <w:rPr>
-                    <w:rStyle w:val="Hyperlink"/>
+                    <w:rStyle w:val="a7"/>
                     <w:noProof/>
                     <w:lang w:bidi="ar-SA"/>
                   </w:rPr>
@@ -1481,7 +1493,7 @@
             </w:p>
             <w:p>
               <w:pPr>
-                <w:pStyle w:val="TOC1"/>
+                <w:pStyle w:val="11"/>
                 <w:tabs>
                   <w:tab w:val="right" w:leader="dot" w:pos="9350"/>
                 </w:tabs>
@@ -1492,7 +1504,7 @@
               <w:hyperlink w:anchor="_Toc381493941" w:history="1">
                 <w:r>
                   <w:rPr>
-                    <w:rStyle w:val="Hyperlink"/>
+                    <w:rStyle w:val="a7"/>
                     <w:noProof/>
                   </w:rPr>
                   <w:t>URS-04: The customer search product.</w:t>
@@ -1549,7 +1561,7 @@
             </w:p>
             <w:p>
               <w:pPr>
-                <w:pStyle w:val="TOC2"/>
+                <w:pStyle w:val="21"/>
                 <w:tabs>
                   <w:tab w:val="right" w:leader="dot" w:pos="9350"/>
                 </w:tabs>
@@ -1560,7 +1572,7 @@
               <w:hyperlink w:anchor="_Toc381493942" w:history="1">
                 <w:r>
                   <w:rPr>
-                    <w:rStyle w:val="Hyperlink"/>
+                    <w:rStyle w:val="a7"/>
                     <w:noProof/>
                   </w:rPr>
                   <w:t>SD4 – The customer search product</w:t>
@@ -1617,7 +1629,7 @@
             </w:p>
             <w:p>
               <w:pPr>
-                <w:pStyle w:val="TOC3"/>
+                <w:pStyle w:val="31"/>
                 <w:tabs>
                   <w:tab w:val="right" w:leader="dot" w:pos="9350"/>
                 </w:tabs>
@@ -1628,7 +1640,7 @@
               <w:hyperlink w:anchor="_Toc381493943" w:history="1">
                 <w:r>
                   <w:rPr>
-                    <w:rStyle w:val="Hyperlink"/>
+                    <w:rStyle w:val="a7"/>
                     <w:noProof/>
                     <w:lang w:bidi="ar-SA"/>
                   </w:rPr>
@@ -1686,7 +1698,7 @@
             </w:p>
             <w:p>
               <w:pPr>
-                <w:pStyle w:val="TOC1"/>
+                <w:pStyle w:val="11"/>
                 <w:tabs>
                   <w:tab w:val="right" w:leader="dot" w:pos="9350"/>
                 </w:tabs>
@@ -1697,7 +1709,7 @@
               <w:hyperlink w:anchor="_Toc381493944" w:history="1">
                 <w:r>
                   <w:rPr>
-                    <w:rStyle w:val="Hyperlink"/>
+                    <w:rStyle w:val="a7"/>
                     <w:noProof/>
                   </w:rPr>
                   <w:t>URS -05: The customer add product to a cart</w:t>
@@ -1754,7 +1766,7 @@
             </w:p>
             <w:p>
               <w:pPr>
-                <w:pStyle w:val="TOC2"/>
+                <w:pStyle w:val="21"/>
                 <w:tabs>
                   <w:tab w:val="right" w:leader="dot" w:pos="9350"/>
                 </w:tabs>
@@ -1765,7 +1777,7 @@
               <w:hyperlink w:anchor="_Toc381493945" w:history="1">
                 <w:r>
                   <w:rPr>
-                    <w:rStyle w:val="Hyperlink"/>
+                    <w:rStyle w:val="a7"/>
                     <w:noProof/>
                   </w:rPr>
                   <w:t>SD5 – The customer add product to a cart</w:t>
@@ -1822,7 +1834,7 @@
             </w:p>
             <w:p>
               <w:pPr>
-                <w:pStyle w:val="TOC3"/>
+                <w:pStyle w:val="31"/>
                 <w:tabs>
                   <w:tab w:val="right" w:leader="dot" w:pos="9350"/>
                 </w:tabs>
@@ -1833,7 +1845,7 @@
               <w:hyperlink w:anchor="_Toc381493946" w:history="1">
                 <w:r>
                   <w:rPr>
-                    <w:rStyle w:val="Hyperlink"/>
+                    <w:rStyle w:val="a7"/>
                     <w:noProof/>
                     <w:lang w:bidi="ar-SA"/>
                   </w:rPr>
@@ -1891,7 +1903,7 @@
             </w:p>
             <w:p>
               <w:pPr>
-                <w:pStyle w:val="TOC1"/>
+                <w:pStyle w:val="11"/>
                 <w:tabs>
                   <w:tab w:val="right" w:leader="dot" w:pos="9350"/>
                 </w:tabs>
@@ -1902,7 +1914,7 @@
               <w:hyperlink w:anchor="_Toc381493947" w:history="1">
                 <w:r>
                   <w:rPr>
-                    <w:rStyle w:val="Hyperlink"/>
+                    <w:rStyle w:val="a7"/>
                     <w:noProof/>
                   </w:rPr>
                   <w:t>URS-06: The customer check out for purchase the product.</w:t>
@@ -1959,7 +1971,7 @@
             </w:p>
             <w:p>
               <w:pPr>
-                <w:pStyle w:val="TOC2"/>
+                <w:pStyle w:val="21"/>
                 <w:tabs>
                   <w:tab w:val="right" w:leader="dot" w:pos="9350"/>
                 </w:tabs>
@@ -1970,7 +1982,7 @@
               <w:hyperlink w:anchor="_Toc381493948" w:history="1">
                 <w:r>
                   <w:rPr>
-                    <w:rStyle w:val="Hyperlink"/>
+                    <w:rStyle w:val="a7"/>
                     <w:noProof/>
                   </w:rPr>
                   <w:t>SD6 – The customer checkout for purchase the product</w:t>
@@ -2027,7 +2039,7 @@
             </w:p>
             <w:p>
               <w:pPr>
-                <w:pStyle w:val="TOC3"/>
+                <w:pStyle w:val="31"/>
                 <w:tabs>
                   <w:tab w:val="right" w:leader="dot" w:pos="9350"/>
                 </w:tabs>
@@ -2038,7 +2050,7 @@
               <w:hyperlink w:anchor="_Toc381493949" w:history="1">
                 <w:r>
                   <w:rPr>
-                    <w:rStyle w:val="Hyperlink"/>
+                    <w:rStyle w:val="a7"/>
                     <w:noProof/>
                     <w:lang w:bidi="ar-SA"/>
                   </w:rPr>
@@ -2096,7 +2108,7 @@
             </w:p>
             <w:p>
               <w:pPr>
-                <w:pStyle w:val="TOC3"/>
+                <w:pStyle w:val="31"/>
                 <w:tabs>
                   <w:tab w:val="right" w:leader="dot" w:pos="9350"/>
                 </w:tabs>
@@ -2107,7 +2119,7 @@
               <w:hyperlink w:anchor="_Toc381493950" w:history="1">
                 <w:r>
                   <w:rPr>
-                    <w:rStyle w:val="Hyperlink"/>
+                    <w:rStyle w:val="a7"/>
                     <w:noProof/>
                     <w:lang w:bidi="ar-SA"/>
                   </w:rPr>
@@ -2165,7 +2177,7 @@
             </w:p>
             <w:p>
               <w:pPr>
-                <w:pStyle w:val="TOC1"/>
+                <w:pStyle w:val="11"/>
                 <w:tabs>
                   <w:tab w:val="right" w:leader="dot" w:pos="9350"/>
                 </w:tabs>
@@ -2176,7 +2188,7 @@
               <w:hyperlink w:anchor="_Toc381493951" w:history="1">
                 <w:r>
                   <w:rPr>
-                    <w:rStyle w:val="Hyperlink"/>
+                    <w:rStyle w:val="a7"/>
                     <w:noProof/>
                   </w:rPr>
                   <w:t>URS-07: The customer view their history.</w:t>
@@ -2233,7 +2245,7 @@
             </w:p>
             <w:p>
               <w:pPr>
-                <w:pStyle w:val="TOC2"/>
+                <w:pStyle w:val="21"/>
                 <w:tabs>
                   <w:tab w:val="right" w:leader="dot" w:pos="9350"/>
                 </w:tabs>
@@ -2244,7 +2256,7 @@
               <w:hyperlink w:anchor="_Toc381493952" w:history="1">
                 <w:r>
                   <w:rPr>
-                    <w:rStyle w:val="Hyperlink"/>
+                    <w:rStyle w:val="a7"/>
                     <w:noProof/>
                   </w:rPr>
                   <w:t>Sd7 – The customer view their history</w:t>
@@ -2301,7 +2313,7 @@
             </w:p>
             <w:p>
               <w:pPr>
-                <w:pStyle w:val="TOC3"/>
+                <w:pStyle w:val="31"/>
                 <w:tabs>
                   <w:tab w:val="right" w:leader="dot" w:pos="9350"/>
                 </w:tabs>
@@ -2312,7 +2324,7 @@
               <w:hyperlink w:anchor="_Toc381493953" w:history="1">
                 <w:r>
                   <w:rPr>
-                    <w:rStyle w:val="Hyperlink"/>
+                    <w:rStyle w:val="a7"/>
                     <w:noProof/>
                     <w:lang w:bidi="ar-SA"/>
                   </w:rPr>
@@ -2370,7 +2382,7 @@
             </w:p>
             <w:p>
               <w:pPr>
-                <w:pStyle w:val="TOC3"/>
+                <w:pStyle w:val="31"/>
                 <w:tabs>
                   <w:tab w:val="right" w:leader="dot" w:pos="9350"/>
                 </w:tabs>
@@ -2381,7 +2393,7 @@
               <w:hyperlink w:anchor="_Toc381493954" w:history="1">
                 <w:r>
                   <w:rPr>
-                    <w:rStyle w:val="Hyperlink"/>
+                    <w:rStyle w:val="a7"/>
                     <w:noProof/>
                     <w:lang w:bidi="ar-SA"/>
                   </w:rPr>
@@ -2439,7 +2451,7 @@
             </w:p>
             <w:p>
               <w:pPr>
-                <w:pStyle w:val="TOC1"/>
+                <w:pStyle w:val="11"/>
                 <w:tabs>
                   <w:tab w:val="right" w:leader="dot" w:pos="9350"/>
                 </w:tabs>
@@ -2450,7 +2462,7 @@
               <w:hyperlink w:anchor="_Toc381493955" w:history="1">
                 <w:r>
                   <w:rPr>
-                    <w:rStyle w:val="Hyperlink"/>
+                    <w:rStyle w:val="a7"/>
                     <w:noProof/>
                   </w:rPr>
                   <w:t>URS-08: The user log in as administrator</w:t>
@@ -2507,7 +2519,7 @@
             </w:p>
             <w:p>
               <w:pPr>
-                <w:pStyle w:val="TOC2"/>
+                <w:pStyle w:val="21"/>
                 <w:tabs>
                   <w:tab w:val="right" w:leader="dot" w:pos="9350"/>
                 </w:tabs>
@@ -2518,7 +2530,7 @@
               <w:hyperlink w:anchor="_Toc381493956" w:history="1">
                 <w:r>
                   <w:rPr>
-                    <w:rStyle w:val="Hyperlink"/>
+                    <w:rStyle w:val="a7"/>
                     <w:noProof/>
                   </w:rPr>
                   <w:t>SD8 – The user login as administrator</w:t>
@@ -2575,7 +2587,7 @@
             </w:p>
             <w:p>
               <w:pPr>
-                <w:pStyle w:val="TOC3"/>
+                <w:pStyle w:val="31"/>
                 <w:tabs>
                   <w:tab w:val="right" w:leader="dot" w:pos="9350"/>
                 </w:tabs>
@@ -2586,7 +2598,7 @@
               <w:hyperlink w:anchor="_Toc381493957" w:history="1">
                 <w:r>
                   <w:rPr>
-                    <w:rStyle w:val="Hyperlink"/>
+                    <w:rStyle w:val="a7"/>
                     <w:noProof/>
                     <w:lang w:bidi="ar-SA"/>
                   </w:rPr>
@@ -2644,7 +2656,7 @@
             </w:p>
             <w:p>
               <w:pPr>
-                <w:pStyle w:val="TOC1"/>
+                <w:pStyle w:val="11"/>
                 <w:tabs>
                   <w:tab w:val="right" w:leader="dot" w:pos="9350"/>
                 </w:tabs>
@@ -2655,7 +2667,7 @@
               <w:hyperlink w:anchor="_Toc381493958" w:history="1">
                 <w:r>
                   <w:rPr>
-                    <w:rStyle w:val="Hyperlink"/>
+                    <w:rStyle w:val="a7"/>
                     <w:noProof/>
                   </w:rPr>
                   <w:t>URS-09: The administrator add a new product.</w:t>
@@ -2712,7 +2724,7 @@
             </w:p>
             <w:p>
               <w:pPr>
-                <w:pStyle w:val="TOC2"/>
+                <w:pStyle w:val="21"/>
                 <w:tabs>
                   <w:tab w:val="right" w:leader="dot" w:pos="9350"/>
                 </w:tabs>
@@ -2723,7 +2735,7 @@
               <w:hyperlink w:anchor="_Toc381493959" w:history="1">
                 <w:r>
                   <w:rPr>
-                    <w:rStyle w:val="Hyperlink"/>
+                    <w:rStyle w:val="a7"/>
                     <w:noProof/>
                   </w:rPr>
                   <w:t>URS-09: The administrator add a new product.</w:t>
@@ -2780,7 +2792,7 @@
             </w:p>
             <w:p>
               <w:pPr>
-                <w:pStyle w:val="TOC3"/>
+                <w:pStyle w:val="31"/>
                 <w:tabs>
                   <w:tab w:val="right" w:leader="dot" w:pos="9350"/>
                 </w:tabs>
@@ -2791,7 +2803,7 @@
               <w:hyperlink w:anchor="_Toc381493960" w:history="1">
                 <w:r>
                   <w:rPr>
-                    <w:rStyle w:val="Hyperlink"/>
+                    <w:rStyle w:val="a7"/>
                     <w:noProof/>
                     <w:lang w:bidi="ar-SA"/>
                   </w:rPr>
@@ -2849,7 +2861,7 @@
             </w:p>
             <w:p>
               <w:pPr>
-                <w:pStyle w:val="TOC1"/>
+                <w:pStyle w:val="11"/>
                 <w:tabs>
                   <w:tab w:val="right" w:leader="dot" w:pos="9350"/>
                 </w:tabs>
@@ -2860,7 +2872,7 @@
               <w:hyperlink w:anchor="_Toc381493961" w:history="1">
                 <w:r>
                   <w:rPr>
-                    <w:rStyle w:val="Hyperlink"/>
+                    <w:rStyle w:val="a7"/>
                     <w:noProof/>
                   </w:rPr>
                   <w:t>URS-10: The administrator view customer history</w:t>
@@ -2917,7 +2929,7 @@
             </w:p>
             <w:p>
               <w:pPr>
-                <w:pStyle w:val="TOC2"/>
+                <w:pStyle w:val="21"/>
                 <w:tabs>
                   <w:tab w:val="right" w:leader="dot" w:pos="9350"/>
                 </w:tabs>
@@ -2928,7 +2940,7 @@
               <w:hyperlink w:anchor="_Toc381493962" w:history="1">
                 <w:r>
                   <w:rPr>
-                    <w:rStyle w:val="Hyperlink"/>
+                    <w:rStyle w:val="a7"/>
                     <w:noProof/>
                   </w:rPr>
                   <w:t>Sd10 – The administrator view customer history</w:t>
@@ -2985,7 +2997,7 @@
             </w:p>
             <w:p>
               <w:pPr>
-                <w:pStyle w:val="TOC3"/>
+                <w:pStyle w:val="31"/>
                 <w:tabs>
                   <w:tab w:val="right" w:leader="dot" w:pos="9350"/>
                 </w:tabs>
@@ -2996,7 +3008,7 @@
               <w:hyperlink w:anchor="_Toc381493963" w:history="1">
                 <w:r>
                   <w:rPr>
-                    <w:rStyle w:val="Hyperlink"/>
+                    <w:rStyle w:val="a7"/>
                     <w:noProof/>
                     <w:lang w:bidi="ar-SA"/>
                   </w:rPr>
@@ -3054,7 +3066,7 @@
             </w:p>
             <w:p>
               <w:pPr>
-                <w:pStyle w:val="TOC1"/>
+                <w:pStyle w:val="11"/>
                 <w:tabs>
                   <w:tab w:val="right" w:leader="dot" w:pos="9350"/>
                 </w:tabs>
@@ -3065,7 +3077,7 @@
               <w:hyperlink w:anchor="_Toc381493964" w:history="1">
                 <w:r>
                   <w:rPr>
-                    <w:rStyle w:val="Hyperlink"/>
+                    <w:rStyle w:val="a7"/>
                     <w:noProof/>
                   </w:rPr>
                   <w:t>URS-11: The customer logout from system</w:t>
@@ -3122,7 +3134,7 @@
             </w:p>
             <w:p>
               <w:pPr>
-                <w:pStyle w:val="TOC2"/>
+                <w:pStyle w:val="21"/>
                 <w:tabs>
                   <w:tab w:val="right" w:leader="dot" w:pos="9350"/>
                 </w:tabs>
@@ -3133,7 +3145,7 @@
               <w:hyperlink w:anchor="_Toc381493965" w:history="1">
                 <w:r>
                   <w:rPr>
-                    <w:rStyle w:val="Hyperlink"/>
+                    <w:rStyle w:val="a7"/>
                     <w:noProof/>
                   </w:rPr>
                   <w:t>Sd11 – The customer logout from system</w:t>
@@ -3190,7 +3202,7 @@
             </w:p>
             <w:p>
               <w:pPr>
-                <w:pStyle w:val="TOC3"/>
+                <w:pStyle w:val="31"/>
                 <w:tabs>
                   <w:tab w:val="right" w:leader="dot" w:pos="9350"/>
                 </w:tabs>
@@ -3201,7 +3213,7 @@
               <w:hyperlink w:anchor="_Toc381493966" w:history="1">
                 <w:r>
                   <w:rPr>
-                    <w:rStyle w:val="Hyperlink"/>
+                    <w:rStyle w:val="a7"/>
                     <w:noProof/>
                     <w:lang w:bidi="ar-SA"/>
                   </w:rPr>
@@ -3259,7 +3271,7 @@
             </w:p>
             <w:p>
               <w:pPr>
-                <w:pStyle w:val="TOC1"/>
+                <w:pStyle w:val="11"/>
                 <w:tabs>
                   <w:tab w:val="right" w:leader="dot" w:pos="9350"/>
                 </w:tabs>
@@ -3270,7 +3282,7 @@
               <w:hyperlink w:anchor="_Toc381493967" w:history="1">
                 <w:r>
                   <w:rPr>
-                    <w:rStyle w:val="Hyperlink"/>
+                    <w:rStyle w:val="a7"/>
                     <w:noProof/>
                   </w:rPr>
                   <w:t>URS-12: The administrator logout from system</w:t>
@@ -3327,7 +3339,7 @@
             </w:p>
             <w:p>
               <w:pPr>
-                <w:pStyle w:val="TOC2"/>
+                <w:pStyle w:val="21"/>
                 <w:tabs>
                   <w:tab w:val="right" w:leader="dot" w:pos="9350"/>
                 </w:tabs>
@@ -3338,7 +3350,7 @@
               <w:hyperlink w:anchor="_Toc381493968" w:history="1">
                 <w:r>
                   <w:rPr>
-                    <w:rStyle w:val="Hyperlink"/>
+                    <w:rStyle w:val="a7"/>
                     <w:noProof/>
                   </w:rPr>
                   <w:t>Sd13 – The administrator logout from system.</w:t>
@@ -3395,7 +3407,7 @@
             </w:p>
             <w:p>
               <w:pPr>
-                <w:pStyle w:val="TOC3"/>
+                <w:pStyle w:val="31"/>
                 <w:tabs>
                   <w:tab w:val="right" w:leader="dot" w:pos="9350"/>
                 </w:tabs>
@@ -3406,7 +3418,7 @@
               <w:hyperlink w:anchor="_Toc381493969" w:history="1">
                 <w:r>
                   <w:rPr>
-                    <w:rStyle w:val="Hyperlink"/>
+                    <w:rStyle w:val="a7"/>
                     <w:noProof/>
                     <w:lang w:bidi="ar-SA"/>
                   </w:rPr>
@@ -3612,7 +3624,7 @@
         </w:p>
         <w:p>
           <w:pPr>
-            <w:pStyle w:val="Heading1"/>
+            <w:pStyle w:val="1"/>
           </w:pPr>
           <w:bookmarkStart w:id="0" w:name="_Toc381493985"/>
           <w:r>
@@ -3627,7 +3639,7 @@
         <w:p/>
         <w:p>
           <w:pPr>
-            <w:pStyle w:val="Heading2"/>
+            <w:pStyle w:val="2"/>
           </w:pPr>
           <w:bookmarkStart w:id="1" w:name="_Toc381493986"/>
           <w:r>
@@ -3852,15 +3864,7 @@
                     <w:sz w:val="24"/>
                     <w:szCs w:val="24"/>
                   </w:rPr>
-                  <w:t>Create Integration</w:t>
-                </w:r>
-                <w:r>
-                  <w:rPr>
-                    <w:rFonts w:ascii="Arial Narrow" w:eastAsia="Times New Roman" w:hAnsi="Arial Narrow" w:cs="Arial"/>
-                    <w:sz w:val="24"/>
-                    <w:szCs w:val="24"/>
-                  </w:rPr>
-                  <w:t xml:space="preserve"> test documentation</w:t>
+                  <w:t>Create Integration test documentation</w:t>
                 </w:r>
               </w:p>
             </w:tc>
@@ -4132,7 +4136,7 @@
         <w:p/>
         <w:p>
           <w:pPr>
-            <w:pStyle w:val="Heading2"/>
+            <w:pStyle w:val="2"/>
           </w:pPr>
           <w:bookmarkStart w:id="2" w:name="_Toc381493987"/>
           <w:r>
@@ -4256,24 +4260,9 @@
                     <w:szCs w:val="24"/>
                   </w:rPr>
                 </w:pPr>
-                <w:bookmarkStart w:id="3" w:name="_GoBack"/>
-                <w:proofErr w:type="spellStart"/>
-                <w:r>
-                  <w:t>Maytat</w:t>
-                </w:r>
-                <w:proofErr w:type="spellEnd"/>
-                <w:r>
-                  <w:t xml:space="preserve"> </w:t>
-                </w:r>
-                <w:proofErr w:type="spellStart"/>
-                <w:r>
-                  <w:t>Siriangkul</w:t>
-                </w:r>
-                <w:proofErr w:type="spellEnd"/>
-                <w:r>
-                  <w:t xml:space="preserve">  </w:t>
-                </w:r>
-                <w:bookmarkEnd w:id="3"/>
+                <w:r>
+                  <w:t xml:space="preserve">Maytat Siriangkul  </w:t>
+                </w:r>
               </w:p>
             </w:tc>
             <w:tc>
@@ -4554,13 +4543,13 @@
         </w:p>
         <w:p>
           <w:pPr>
-            <w:pStyle w:val="Heading1"/>
+            <w:pStyle w:val="1"/>
           </w:pPr>
-          <w:bookmarkStart w:id="4" w:name="_Toc381493988"/>
+          <w:bookmarkStart w:id="3" w:name="_Toc381493988"/>
           <w:r>
             <w:t>References</w:t>
           </w:r>
-          <w:bookmarkEnd w:id="4"/>
+          <w:bookmarkEnd w:id="3"/>
         </w:p>
         <w:p>
           <w:pPr>
@@ -4579,17 +4568,17 @@
         </w:p>
         <w:p>
           <w:pPr>
-            <w:pStyle w:val="Heading1"/>
+            <w:pStyle w:val="1"/>
           </w:pPr>
-          <w:bookmarkStart w:id="5" w:name="_Toc381493989"/>
+          <w:bookmarkStart w:id="4" w:name="_Toc381493989"/>
           <w:r>
             <w:t>Introduction</w:t>
           </w:r>
-          <w:bookmarkEnd w:id="5"/>
+          <w:bookmarkEnd w:id="4"/>
         </w:p>
         <w:p>
           <w:pPr>
-            <w:pStyle w:val="Heading1"/>
+            <w:pStyle w:val="1"/>
             <w:rPr>
               <w:rFonts w:asciiTheme="minorHAnsi" w:eastAsiaTheme="minorHAnsi" w:hAnsiTheme="minorHAnsi" w:cstheme="minorBidi"/>
               <w:color w:val="auto"/>
@@ -4597,7 +4586,7 @@
               <w:szCs w:val="18"/>
             </w:rPr>
           </w:pPr>
-          <w:bookmarkStart w:id="6" w:name="_Toc381493990"/>
+          <w:bookmarkStart w:id="5" w:name="_Toc381493990"/>
           <w:r>
             <w:rPr>
               <w:rFonts w:asciiTheme="minorHAnsi" w:eastAsiaTheme="minorHAnsi" w:hAnsiTheme="minorHAnsi" w:cstheme="minorBidi"/>
@@ -4610,19 +4599,19 @@
         </w:p>
         <w:p>
           <w:pPr>
-            <w:pStyle w:val="Heading1"/>
+            <w:pStyle w:val="1"/>
           </w:pPr>
           <w:r>
             <w:t>Responsibility</w:t>
           </w:r>
-          <w:bookmarkEnd w:id="6"/>
+          <w:bookmarkEnd w:id="5"/>
           <w:r>
             <w:t xml:space="preserve"> </w:t>
           </w:r>
         </w:p>
         <w:tbl>
           <w:tblPr>
-            <w:tblStyle w:val="TableGrid"/>
+            <w:tblStyle w:val="a3"/>
             <w:tblW w:w="5000" w:type="pct"/>
             <w:tblLook w:val="04A0" w:firstRow="1" w:lastRow="0" w:firstColumn="1" w:lastColumn="0" w:noHBand="0" w:noVBand="1"/>
           </w:tblPr>
@@ -4730,19 +4719,9 @@
                 <w:tcW w:w="2609" w:type="pct"/>
               </w:tcPr>
               <w:p>
-                <w:proofErr w:type="spellStart"/>
-                <w:r>
-                  <w:t>Narangrit</w:t>
-                </w:r>
-                <w:proofErr w:type="spellEnd"/>
-                <w:r>
-                  <w:t xml:space="preserve"> </w:t>
-                </w:r>
-                <w:proofErr w:type="spellStart"/>
-                <w:r>
-                  <w:t>Saisuwan</w:t>
-                </w:r>
-                <w:proofErr w:type="spellEnd"/>
+                <w:r>
+                  <w:t>Narangrit Saisuwan</w:t>
+                </w:r>
               </w:p>
             </w:tc>
           </w:tr>
@@ -4768,19 +4747,9 @@
                 <w:tcW w:w="2609" w:type="pct"/>
               </w:tcPr>
               <w:p>
-                <w:proofErr w:type="spellStart"/>
-                <w:r>
-                  <w:t>Maytat</w:t>
-                </w:r>
-                <w:proofErr w:type="spellEnd"/>
-                <w:r>
-                  <w:t xml:space="preserve"> </w:t>
-                </w:r>
-                <w:proofErr w:type="spellStart"/>
-                <w:r>
-                  <w:t>Siriangkul</w:t>
-                </w:r>
-                <w:proofErr w:type="spellEnd"/>
+                <w:r>
+                  <w:t>Maytat Siriangkul</w:t>
+                </w:r>
               </w:p>
             </w:tc>
           </w:tr>
@@ -4796,13 +4765,13 @@
         <w:p/>
         <w:p>
           <w:pPr>
-            <w:pStyle w:val="Heading1"/>
+            <w:pStyle w:val="1"/>
           </w:pPr>
-          <w:bookmarkStart w:id="7" w:name="_Toc381493991"/>
+          <w:bookmarkStart w:id="6" w:name="_Toc381493991"/>
           <w:r>
             <w:t>Test Item</w:t>
           </w:r>
-          <w:bookmarkEnd w:id="7"/>
+          <w:bookmarkEnd w:id="6"/>
         </w:p>
         <w:p>
           <w:pPr>
@@ -4829,13 +4798,13 @@
         </w:p>
         <w:p>
           <w:pPr>
-            <w:pStyle w:val="Heading1"/>
+            <w:pStyle w:val="1"/>
           </w:pPr>
-          <w:bookmarkStart w:id="8" w:name="_Toc381493992"/>
+          <w:bookmarkStart w:id="7" w:name="_Toc381493992"/>
           <w:r>
             <w:t>Test tools</w:t>
           </w:r>
-          <w:bookmarkEnd w:id="8"/>
+          <w:bookmarkEnd w:id="7"/>
         </w:p>
         <w:p>
           <w:pPr>
@@ -4854,17 +4823,17 @@
         </w:p>
         <w:p>
           <w:pPr>
-            <w:pStyle w:val="Heading1"/>
+            <w:pStyle w:val="1"/>
           </w:pPr>
-          <w:bookmarkStart w:id="9" w:name="_Toc381493993"/>
+          <w:bookmarkStart w:id="8" w:name="_Toc381493993"/>
           <w:r>
             <w:t>Test Environment requirement</w:t>
           </w:r>
-          <w:bookmarkEnd w:id="9"/>
+          <w:bookmarkEnd w:id="8"/>
         </w:p>
         <w:p>
           <w:pPr>
-            <w:pStyle w:val="Heading5"/>
+            <w:pStyle w:val="5"/>
             <w:rPr>
               <w:rFonts w:ascii="Lucida Sans Unicode" w:eastAsia="Times New Roman" w:hAnsi="Lucida Sans Unicode"/>
             </w:rPr>
@@ -4903,7 +4872,7 @@
         </w:p>
         <w:p>
           <w:pPr>
-            <w:pStyle w:val="Heading5"/>
+            <w:pStyle w:val="5"/>
             <w:rPr>
               <w:rFonts w:ascii="Lucida Sans Unicode" w:eastAsia="Times New Roman" w:hAnsi="Lucida Sans Unicode"/>
             </w:rPr>
@@ -4952,7 +4921,7 @@
         </w:p>
         <w:p>
           <w:pPr>
-            <w:pStyle w:val="Heading5"/>
+            <w:pStyle w:val="5"/>
             <w:rPr>
               <w:rFonts w:ascii="Lucida Sans Unicode" w:eastAsia="Times New Roman" w:hAnsi="Lucida Sans Unicode"/>
             </w:rPr>
@@ -4977,8 +4946,6 @@
           <w:r>
             <w:rPr>
               <w:rFonts w:ascii="Lucida Sans Unicode" w:eastAsia="Times New Roman" w:hAnsi="Lucida Sans Unicode" w:cs="Times New Roman"/>
-              <w:b/>
-              <w:bCs/>
               <w:color w:val="333333"/>
               <w:sz w:val="21"/>
               <w:szCs w:val="21"/>
@@ -5007,13 +4974,13 @@
         </w:p>
         <w:p>
           <w:pPr>
-            <w:pStyle w:val="Heading1"/>
+            <w:pStyle w:val="1"/>
           </w:pPr>
-          <w:bookmarkStart w:id="10" w:name="_Toc381493994"/>
+          <w:bookmarkStart w:id="9" w:name="_Toc381493994"/>
           <w:r>
             <w:t>Features to be tested</w:t>
           </w:r>
-          <w:bookmarkEnd w:id="10"/>
+          <w:bookmarkEnd w:id="9"/>
         </w:p>
         <w:p>
           <w:r>
@@ -5043,13 +5010,13 @@
     </w:sdt>
     <w:p>
       <w:pPr>
-        <w:pStyle w:val="Heading1"/>
+        <w:pStyle w:val="1"/>
       </w:pPr>
-      <w:bookmarkStart w:id="11" w:name="_Toc381493931"/>
+      <w:bookmarkStart w:id="10" w:name="_Toc381493931"/>
       <w:r>
         <w:t>URS 1 – The user has to register themselves as customer</w:t>
       </w:r>
-      <w:bookmarkEnd w:id="11"/>
+      <w:bookmarkEnd w:id="10"/>
     </w:p>
     <w:p/>
     <w:p>
@@ -5109,7 +5076,7 @@
     </w:p>
     <w:p>
       <w:pPr>
-        <w:pStyle w:val="Heading2"/>
+        <w:pStyle w:val="2"/>
         <w:jc w:val="center"/>
         <w:sectPr>
           <w:footerReference w:type="default" r:id="rId11"/>
@@ -5119,55 +5086,26 @@
           <w:docGrid w:linePitch="272"/>
         </w:sectPr>
       </w:pPr>
-      <w:bookmarkStart w:id="12" w:name="_Toc381493932"/>
+      <w:bookmarkStart w:id="11" w:name="_Toc381493932"/>
       <w:r>
         <w:t>Sd1 – The user has to register themselves as customer.</w:t>
       </w:r>
-      <w:bookmarkEnd w:id="12"/>
+      <w:bookmarkEnd w:id="11"/>
     </w:p>
     <w:p/>
     <w:p>
       <w:pPr>
-        <w:pStyle w:val="Heading3"/>
+        <w:pStyle w:val="3"/>
       </w:pPr>
-      <w:bookmarkStart w:id="13" w:name="_Toc381493933"/>
+      <w:bookmarkStart w:id="12" w:name="_Toc381493933"/>
       <w:r>
-        <w:t xml:space="preserve">TC_IT 01: Testing between </w:t>
+        <w:t>TC_IT 01: Testing between CustomerServiceImpl and CustomerDAO by checkCustomer() method</w:t>
       </w:r>
-      <w:proofErr w:type="spellStart"/>
-      <w:r>
-        <w:t>CustomerServiceImpl</w:t>
-      </w:r>
-      <w:proofErr w:type="spellEnd"/>
-      <w:r>
-        <w:t xml:space="preserve"> and </w:t>
-      </w:r>
-      <w:proofErr w:type="spellStart"/>
-      <w:r>
-        <w:t>CustomerDAO</w:t>
-      </w:r>
-      <w:proofErr w:type="spellEnd"/>
-      <w:r>
-        <w:t xml:space="preserve"> by </w:t>
-      </w:r>
-      <w:proofErr w:type="spellStart"/>
-      <w:proofErr w:type="gramStart"/>
-      <w:r>
-        <w:t>checkCustomer</w:t>
-      </w:r>
-      <w:proofErr w:type="spellEnd"/>
-      <w:r>
-        <w:t>(</w:t>
-      </w:r>
-      <w:proofErr w:type="gramEnd"/>
-      <w:r>
-        <w:t>) method</w:t>
-      </w:r>
-      <w:bookmarkEnd w:id="13"/>
+      <w:bookmarkEnd w:id="12"/>
     </w:p>
     <w:tbl>
       <w:tblPr>
-        <w:tblStyle w:val="TableGrid"/>
+        <w:tblStyle w:val="a3"/>
         <w:tblW w:w="0" w:type="auto"/>
         <w:tblLook w:val="04A0" w:firstRow="1" w:lastRow="0" w:firstColumn="1" w:lastColumn="0" w:noHBand="0" w:noVBand="1"/>
       </w:tblPr>
@@ -5199,7 +5137,7 @@
           </w:tcPr>
           <w:p>
             <w:r>
-              <w:t>TC_IT12</w:t>
+              <w:t>TC_IT 01</w:t>
             </w:r>
           </w:p>
         </w:tc>
@@ -5224,19 +5162,9 @@
             <w:tcW w:w="7285" w:type="dxa"/>
           </w:tcPr>
           <w:p>
-            <w:proofErr w:type="spellStart"/>
-            <w:r>
-              <w:t>CustomerServiceImpl</w:t>
-            </w:r>
-            <w:proofErr w:type="spellEnd"/>
-            <w:r>
-              <w:t xml:space="preserve"> → </w:t>
-            </w:r>
-            <w:proofErr w:type="spellStart"/>
-            <w:r>
-              <w:t>CustomerDAO</w:t>
-            </w:r>
-            <w:proofErr w:type="spellEnd"/>
+            <w:r>
+              <w:t>CustomerServiceImpl → CustomerDAO</w:t>
+            </w:r>
           </w:p>
         </w:tc>
       </w:tr>
@@ -5378,7 +5306,7 @@
     <w:p/>
     <w:p>
       <w:pPr>
-        <w:pStyle w:val="Heading4"/>
+        <w:pStyle w:val="4"/>
       </w:pPr>
       <w:r>
         <w:t>Data Input</w:t>
@@ -5386,7 +5314,7 @@
     </w:p>
     <w:tbl>
       <w:tblPr>
-        <w:tblStyle w:val="TableGrid"/>
+        <w:tblStyle w:val="a3"/>
         <w:tblW w:w="0" w:type="auto"/>
         <w:tblLook w:val="04A0" w:firstRow="1" w:lastRow="0" w:firstColumn="1" w:lastColumn="0" w:noHBand="0" w:noVBand="1"/>
       </w:tblPr>
@@ -5425,41 +5353,17 @@
     <w:p/>
     <w:p>
       <w:pPr>
-        <w:pStyle w:val="Heading3"/>
+        <w:pStyle w:val="3"/>
       </w:pPr>
-      <w:bookmarkStart w:id="14" w:name="_Toc381493934"/>
+      <w:bookmarkStart w:id="13" w:name="_Toc381493934"/>
       <w:r>
-        <w:t xml:space="preserve">TC_IT 02: Testing between </w:t>
+        <w:t>TC_IT 02: Testing between CustomerServiceImpl and CustomerDAO by register() method</w:t>
       </w:r>
-      <w:proofErr w:type="spellStart"/>
-      <w:r>
-        <w:t>CustomerServiceImpl</w:t>
-      </w:r>
-      <w:proofErr w:type="spellEnd"/>
-      <w:r>
-        <w:t xml:space="preserve"> and </w:t>
-      </w:r>
-      <w:proofErr w:type="spellStart"/>
-      <w:r>
-        <w:t>CustomerDAO</w:t>
-      </w:r>
-      <w:proofErr w:type="spellEnd"/>
-      <w:r>
-        <w:t xml:space="preserve"> by </w:t>
-      </w:r>
-      <w:proofErr w:type="gramStart"/>
-      <w:r>
-        <w:t>register(</w:t>
-      </w:r>
-      <w:proofErr w:type="gramEnd"/>
-      <w:r>
-        <w:t>) method</w:t>
-      </w:r>
-      <w:bookmarkEnd w:id="14"/>
+      <w:bookmarkEnd w:id="13"/>
     </w:p>
     <w:tbl>
       <w:tblPr>
-        <w:tblStyle w:val="TableGrid"/>
+        <w:tblStyle w:val="a3"/>
         <w:tblW w:w="0" w:type="auto"/>
         <w:tblLook w:val="04A0" w:firstRow="1" w:lastRow="0" w:firstColumn="1" w:lastColumn="0" w:noHBand="0" w:noVBand="1"/>
       </w:tblPr>
@@ -5485,7 +5389,7 @@
           </w:tcPr>
           <w:p>
             <w:r>
-              <w:t>TC_IT12</w:t>
+              <w:t>TC_IT 02</w:t>
             </w:r>
           </w:p>
         </w:tc>
@@ -5507,19 +5411,9 @@
             <w:tcW w:w="7285" w:type="dxa"/>
           </w:tcPr>
           <w:p>
-            <w:proofErr w:type="spellStart"/>
-            <w:r>
-              <w:t>CustomerServiceImpl</w:t>
-            </w:r>
-            <w:proofErr w:type="spellEnd"/>
-            <w:r>
-              <w:t xml:space="preserve"> → </w:t>
-            </w:r>
-            <w:proofErr w:type="spellStart"/>
-            <w:r>
-              <w:t>CustomerDAO</w:t>
-            </w:r>
-            <w:proofErr w:type="spellEnd"/>
+            <w:r>
+              <w:t>CustomerServiceImpl → CustomerDAO</w:t>
+            </w:r>
           </w:p>
         </w:tc>
       </w:tr>
@@ -5634,7 +5528,7 @@
     <w:p/>
     <w:p>
       <w:pPr>
-        <w:pStyle w:val="Heading4"/>
+        <w:pStyle w:val="4"/>
       </w:pPr>
       <w:r>
         <w:t>Data Input</w:t>
@@ -5657,7 +5551,7 @@
     </w:p>
     <w:tbl>
       <w:tblPr>
-        <w:tblStyle w:val="TableGrid"/>
+        <w:tblStyle w:val="a3"/>
         <w:tblW w:w="0" w:type="auto"/>
         <w:tblLook w:val="04A0" w:firstRow="1" w:lastRow="0" w:firstColumn="1" w:lastColumn="0" w:noHBand="0" w:noVBand="1"/>
       </w:tblPr>
@@ -5880,9 +5774,9 @@
     <w:p/>
     <w:p>
       <w:pPr>
-        <w:pStyle w:val="Heading1"/>
+        <w:pStyle w:val="1"/>
       </w:pPr>
-      <w:bookmarkStart w:id="15" w:name="_Toc381493935"/>
+      <w:bookmarkStart w:id="14" w:name="_Toc381493935"/>
       <w:r>
         <w:lastRenderedPageBreak/>
         <w:t xml:space="preserve">URS </w:t>
@@ -5890,13 +5784,12 @@
       <w:r>
         <w:t>2 – User login as a customer</w:t>
       </w:r>
-      <w:bookmarkEnd w:id="15"/>
+      <w:bookmarkEnd w:id="14"/>
     </w:p>
     <w:p/>
     <w:p>
       <w:pPr>
         <w:rPr>
-          <w:rFonts w:hint="cs"/>
           <w:cs/>
         </w:rPr>
       </w:pPr>
@@ -5956,68 +5849,42 @@
     </w:p>
     <w:p>
       <w:pPr>
-        <w:pStyle w:val="Heading2"/>
+        <w:pStyle w:val="2"/>
         <w:jc w:val="center"/>
       </w:pPr>
-      <w:bookmarkStart w:id="16" w:name="_Toc381493936"/>
+      <w:bookmarkStart w:id="15" w:name="_Toc381493936"/>
       <w:r>
         <w:t>SD</w:t>
       </w:r>
       <w:r>
         <w:t>2 – The user login as a customer</w:t>
       </w:r>
-      <w:bookmarkEnd w:id="16"/>
+      <w:bookmarkEnd w:id="15"/>
     </w:p>
     <w:p/>
     <w:p/>
     <w:p>
       <w:pPr>
-        <w:pStyle w:val="Heading3"/>
+        <w:pStyle w:val="3"/>
       </w:pPr>
-      <w:bookmarkStart w:id="17" w:name="_Toc381493937"/>
+      <w:bookmarkStart w:id="16" w:name="_Toc381493937"/>
       <w:r>
         <w:t>TC_IT 03</w:t>
       </w:r>
       <w:r>
-        <w:t xml:space="preserve">: Testing between </w:t>
-      </w:r>
-      <w:proofErr w:type="spellStart"/>
-      <w:r>
-        <w:t>CustomerService</w:t>
+        <w:t>: Testing between CustomerService</w:t>
       </w:r>
       <w:r>
         <w:t>Impl</w:t>
       </w:r>
-      <w:proofErr w:type="spellEnd"/>
       <w:r>
-        <w:t xml:space="preserve"> and </w:t>
+        <w:t xml:space="preserve"> and CustomerDAO by validateUser() method</w:t>
       </w:r>
-      <w:proofErr w:type="spellStart"/>
-      <w:r>
-        <w:t>CustomerDAO</w:t>
-      </w:r>
-      <w:proofErr w:type="spellEnd"/>
-      <w:r>
-        <w:t xml:space="preserve"> by </w:t>
-      </w:r>
-      <w:proofErr w:type="spellStart"/>
-      <w:proofErr w:type="gramStart"/>
-      <w:r>
-        <w:t>validateUser</w:t>
-      </w:r>
-      <w:proofErr w:type="spellEnd"/>
-      <w:r>
-        <w:t>(</w:t>
-      </w:r>
-      <w:proofErr w:type="gramEnd"/>
-      <w:r>
-        <w:t>) method</w:t>
-      </w:r>
-      <w:bookmarkEnd w:id="17"/>
+      <w:bookmarkEnd w:id="16"/>
     </w:p>
     <w:tbl>
       <w:tblPr>
-        <w:tblStyle w:val="TableGrid"/>
+        <w:tblStyle w:val="a3"/>
         <w:tblW w:w="0" w:type="auto"/>
         <w:tblLook w:val="04A0" w:firstRow="1" w:lastRow="0" w:firstColumn="1" w:lastColumn="0" w:noHBand="0" w:noVBand="1"/>
       </w:tblPr>
@@ -6065,22 +5932,15 @@
             <w:tcW w:w="7285" w:type="dxa"/>
           </w:tcPr>
           <w:p>
-            <w:proofErr w:type="spellStart"/>
             <w:r>
               <w:t>CustomerService</w:t>
             </w:r>
             <w:r>
               <w:t>Impl</w:t>
             </w:r>
-            <w:proofErr w:type="spellEnd"/>
-            <w:r>
-              <w:t xml:space="preserve"> → </w:t>
-            </w:r>
-            <w:proofErr w:type="spellStart"/>
-            <w:r>
-              <w:t>CustomerDAO</w:t>
-            </w:r>
-            <w:proofErr w:type="spellEnd"/>
+            <w:r>
+              <w:t xml:space="preserve"> → CustomerDAO</w:t>
+            </w:r>
           </w:p>
         </w:tc>
       </w:tr>
@@ -6195,7 +6055,7 @@
     <w:p/>
     <w:p>
       <w:pPr>
-        <w:pStyle w:val="Heading4"/>
+        <w:pStyle w:val="4"/>
       </w:pPr>
       <w:r>
         <w:t>Data Input</w:t>
@@ -6203,7 +6063,7 @@
     </w:p>
     <w:tbl>
       <w:tblPr>
-        <w:tblStyle w:val="TableGrid"/>
+        <w:tblStyle w:val="a3"/>
         <w:tblW w:w="0" w:type="auto"/>
         <w:tblLook w:val="04A0" w:firstRow="1" w:lastRow="0" w:firstColumn="1" w:lastColumn="0" w:noHBand="0" w:noVBand="1"/>
       </w:tblPr>
@@ -6278,18 +6138,18 @@
     </w:p>
     <w:p>
       <w:pPr>
-        <w:pStyle w:val="Heading1"/>
+        <w:pStyle w:val="1"/>
       </w:pPr>
-      <w:bookmarkStart w:id="18" w:name="_Toc379225274"/>
-      <w:bookmarkStart w:id="19" w:name="_Toc380998097"/>
-      <w:bookmarkStart w:id="20" w:name="_Toc381493938"/>
+      <w:bookmarkStart w:id="17" w:name="_Toc379225274"/>
+      <w:bookmarkStart w:id="18" w:name="_Toc380998097"/>
+      <w:bookmarkStart w:id="19" w:name="_Toc381493938"/>
       <w:r>
         <w:lastRenderedPageBreak/>
         <w:t>URS-03: The customer update their information</w:t>
       </w:r>
+      <w:bookmarkEnd w:id="17"/>
       <w:bookmarkEnd w:id="18"/>
       <w:bookmarkEnd w:id="19"/>
-      <w:bookmarkEnd w:id="20"/>
     </w:p>
     <w:p/>
     <w:p>
@@ -6353,60 +6213,31 @@
     <w:p/>
     <w:p>
       <w:pPr>
-        <w:pStyle w:val="Heading2"/>
+        <w:pStyle w:val="2"/>
         <w:jc w:val="center"/>
       </w:pPr>
-      <w:bookmarkStart w:id="21" w:name="_Toc381493939"/>
+      <w:bookmarkStart w:id="20" w:name="_Toc381493939"/>
       <w:r>
         <w:lastRenderedPageBreak/>
         <w:t>Sd3 – The customer update their information</w:t>
       </w:r>
-      <w:bookmarkEnd w:id="21"/>
+      <w:bookmarkEnd w:id="20"/>
     </w:p>
     <w:p/>
     <w:p/>
     <w:p>
       <w:pPr>
-        <w:pStyle w:val="Heading3"/>
+        <w:pStyle w:val="3"/>
       </w:pPr>
-      <w:bookmarkStart w:id="22" w:name="_Toc381493940"/>
+      <w:bookmarkStart w:id="21" w:name="_Toc381493940"/>
       <w:r>
-        <w:t xml:space="preserve">TC_IT 04: Testing between </w:t>
+        <w:t>TC_IT 04: Testing between CustomerServiceImpl and CustomerDAO by editProfile() method</w:t>
       </w:r>
-      <w:proofErr w:type="spellStart"/>
-      <w:r>
-        <w:t>CustomerServiceImpl</w:t>
-      </w:r>
-      <w:proofErr w:type="spellEnd"/>
-      <w:r>
-        <w:t xml:space="preserve"> and </w:t>
-      </w:r>
-      <w:proofErr w:type="spellStart"/>
-      <w:r>
-        <w:t>CustomerDAO</w:t>
-      </w:r>
-      <w:proofErr w:type="spellEnd"/>
-      <w:r>
-        <w:t xml:space="preserve"> by </w:t>
-      </w:r>
-      <w:proofErr w:type="spellStart"/>
-      <w:proofErr w:type="gramStart"/>
-      <w:r>
-        <w:t>editProfile</w:t>
-      </w:r>
-      <w:proofErr w:type="spellEnd"/>
-      <w:r>
-        <w:t>(</w:t>
-      </w:r>
-      <w:proofErr w:type="gramEnd"/>
-      <w:r>
-        <w:t>) method</w:t>
-      </w:r>
-      <w:bookmarkEnd w:id="22"/>
+      <w:bookmarkEnd w:id="21"/>
     </w:p>
     <w:tbl>
       <w:tblPr>
-        <w:tblStyle w:val="TableGrid"/>
+        <w:tblStyle w:val="a3"/>
         <w:tblW w:w="0" w:type="auto"/>
         <w:tblLook w:val="04A0" w:firstRow="1" w:lastRow="0" w:firstColumn="1" w:lastColumn="0" w:noHBand="0" w:noVBand="1"/>
       </w:tblPr>
@@ -6454,19 +6285,9 @@
             <w:tcW w:w="7285" w:type="dxa"/>
           </w:tcPr>
           <w:p>
-            <w:proofErr w:type="spellStart"/>
-            <w:r>
-              <w:t>CustomerServiceImpl</w:t>
-            </w:r>
-            <w:proofErr w:type="spellEnd"/>
-            <w:r>
-              <w:t xml:space="preserve"> → </w:t>
-            </w:r>
-            <w:proofErr w:type="spellStart"/>
-            <w:r>
-              <w:t>CustomerDAO</w:t>
-            </w:r>
-            <w:proofErr w:type="spellEnd"/>
+            <w:r>
+              <w:t>CustomerServiceImpl → CustomerDAO</w:t>
+            </w:r>
           </w:p>
         </w:tc>
       </w:tr>
@@ -6584,7 +6405,7 @@
     <w:p/>
     <w:p>
       <w:pPr>
-        <w:pStyle w:val="Heading4"/>
+        <w:pStyle w:val="4"/>
       </w:pPr>
       <w:r>
         <w:t>Data Input</w:t>
@@ -6592,7 +6413,7 @@
     </w:p>
     <w:tbl>
       <w:tblPr>
-        <w:tblStyle w:val="TableGrid"/>
+        <w:tblStyle w:val="a3"/>
         <w:tblW w:w="0" w:type="auto"/>
         <w:tblLook w:val="04A0" w:firstRow="1" w:lastRow="0" w:firstColumn="1" w:lastColumn="0" w:noHBand="0" w:noVBand="1"/>
       </w:tblPr>
@@ -6635,17 +6456,17 @@
     <w:p/>
     <w:p>
       <w:pPr>
-        <w:pStyle w:val="Heading1"/>
+        <w:pStyle w:val="1"/>
       </w:pPr>
-      <w:bookmarkStart w:id="23" w:name="_Toc379225275"/>
-      <w:bookmarkStart w:id="24" w:name="_Toc380998098"/>
-      <w:bookmarkStart w:id="25" w:name="_Toc381493941"/>
+      <w:bookmarkStart w:id="22" w:name="_Toc379225275"/>
+      <w:bookmarkStart w:id="23" w:name="_Toc380998098"/>
+      <w:bookmarkStart w:id="24" w:name="_Toc381493941"/>
       <w:r>
         <w:t>URS-04: The customer search product.</w:t>
       </w:r>
+      <w:bookmarkEnd w:id="22"/>
       <w:bookmarkEnd w:id="23"/>
       <w:bookmarkEnd w:id="24"/>
-      <w:bookmarkEnd w:id="25"/>
     </w:p>
     <w:p/>
     <w:p>
@@ -6708,14 +6529,14 @@
     </w:p>
     <w:p>
       <w:pPr>
-        <w:pStyle w:val="Heading2"/>
+        <w:pStyle w:val="2"/>
         <w:jc w:val="center"/>
       </w:pPr>
-      <w:bookmarkStart w:id="26" w:name="_Toc381493942"/>
+      <w:bookmarkStart w:id="25" w:name="_Toc381493942"/>
       <w:r>
         <w:t>SD4 – The customer search product</w:t>
       </w:r>
-      <w:bookmarkEnd w:id="26"/>
+      <w:bookmarkEnd w:id="25"/>
     </w:p>
     <w:p>
       <w:pPr>
@@ -6726,46 +6547,17 @@
     </w:p>
     <w:p>
       <w:pPr>
-        <w:pStyle w:val="Heading3"/>
+        <w:pStyle w:val="3"/>
       </w:pPr>
-      <w:bookmarkStart w:id="27" w:name="_Toc381493943"/>
+      <w:bookmarkStart w:id="26" w:name="_Toc381493943"/>
       <w:r>
-        <w:t xml:space="preserve">TC_IT 05: Testing between </w:t>
+        <w:t>TC_IT 05: Testing between SearchServiceImpl and MediaDAO by searchMediayName() method</w:t>
       </w:r>
-      <w:proofErr w:type="spellStart"/>
-      <w:r>
-        <w:t>SearchServiceImpl</w:t>
-      </w:r>
-      <w:proofErr w:type="spellEnd"/>
-      <w:r>
-        <w:t xml:space="preserve"> and </w:t>
-      </w:r>
-      <w:proofErr w:type="spellStart"/>
-      <w:r>
-        <w:t>MediaDAO</w:t>
-      </w:r>
-      <w:proofErr w:type="spellEnd"/>
-      <w:r>
-        <w:t xml:space="preserve"> by </w:t>
-      </w:r>
-      <w:proofErr w:type="spellStart"/>
-      <w:proofErr w:type="gramStart"/>
-      <w:r>
-        <w:t>searchMediayName</w:t>
-      </w:r>
-      <w:proofErr w:type="spellEnd"/>
-      <w:r>
-        <w:t>(</w:t>
-      </w:r>
-      <w:proofErr w:type="gramEnd"/>
-      <w:r>
-        <w:t>) method</w:t>
-      </w:r>
-      <w:bookmarkEnd w:id="27"/>
+      <w:bookmarkEnd w:id="26"/>
     </w:p>
     <w:tbl>
       <w:tblPr>
-        <w:tblStyle w:val="TableGrid"/>
+        <w:tblStyle w:val="a3"/>
         <w:tblW w:w="0" w:type="auto"/>
         <w:tblLook w:val="04A0" w:firstRow="1" w:lastRow="0" w:firstColumn="1" w:lastColumn="0" w:noHBand="0" w:noVBand="1"/>
       </w:tblPr>
@@ -6813,19 +6605,9 @@
             <w:tcW w:w="7285" w:type="dxa"/>
           </w:tcPr>
           <w:p>
-            <w:proofErr w:type="spellStart"/>
-            <w:r>
-              <w:t>SearchServiceImpl</w:t>
-            </w:r>
-            <w:proofErr w:type="spellEnd"/>
-            <w:r>
-              <w:t xml:space="preserve"> → </w:t>
-            </w:r>
-            <w:proofErr w:type="spellStart"/>
-            <w:r>
-              <w:t>MediaDAO</w:t>
-            </w:r>
-            <w:proofErr w:type="spellEnd"/>
+            <w:r>
+              <w:t>SearchServiceImpl → MediaDAO</w:t>
+            </w:r>
           </w:p>
         </w:tc>
       </w:tr>
@@ -6944,7 +6726,7 @@
     <w:p/>
     <w:p>
       <w:pPr>
-        <w:pStyle w:val="Heading4"/>
+        <w:pStyle w:val="4"/>
       </w:pPr>
       <w:r>
         <w:t>Data Input</w:t>
@@ -6952,7 +6734,7 @@
     </w:p>
     <w:tbl>
       <w:tblPr>
-        <w:tblStyle w:val="TableGrid"/>
+        <w:tblStyle w:val="a3"/>
         <w:tblW w:w="0" w:type="auto"/>
         <w:tblLook w:val="04A0" w:firstRow="1" w:lastRow="0" w:firstColumn="1" w:lastColumn="0" w:noHBand="0" w:noVBand="1"/>
       </w:tblPr>
@@ -6999,15 +6781,15 @@
     </w:p>
     <w:p>
       <w:pPr>
-        <w:pStyle w:val="Heading1"/>
+        <w:pStyle w:val="1"/>
       </w:pPr>
-      <w:bookmarkStart w:id="28" w:name="_Toc380998099"/>
-      <w:bookmarkStart w:id="29" w:name="_Toc381493944"/>
+      <w:bookmarkStart w:id="27" w:name="_Toc380998099"/>
+      <w:bookmarkStart w:id="28" w:name="_Toc381493944"/>
       <w:r>
         <w:t>URS -05: The customer add product to a cart</w:t>
       </w:r>
+      <w:bookmarkEnd w:id="27"/>
       <w:bookmarkEnd w:id="28"/>
-      <w:bookmarkEnd w:id="29"/>
     </w:p>
     <w:p/>
     <w:p>
@@ -7070,17 +6852,17 @@
     </w:p>
     <w:p>
       <w:pPr>
-        <w:pStyle w:val="Heading2"/>
+        <w:pStyle w:val="2"/>
         <w:jc w:val="center"/>
       </w:pPr>
-      <w:bookmarkStart w:id="30" w:name="_Toc381493945"/>
+      <w:bookmarkStart w:id="29" w:name="_Toc381493945"/>
       <w:r>
         <w:t>SD</w:t>
       </w:r>
       <w:r>
         <w:t>5 – The customer add product to a cart</w:t>
       </w:r>
-      <w:bookmarkEnd w:id="30"/>
+      <w:bookmarkEnd w:id="29"/>
     </w:p>
     <w:p>
       <w:pPr>
@@ -7091,52 +6873,29 @@
     </w:p>
     <w:p>
       <w:pPr>
-        <w:pStyle w:val="Heading3"/>
+        <w:pStyle w:val="3"/>
       </w:pPr>
-      <w:bookmarkStart w:id="31" w:name="_Toc381493946"/>
+      <w:bookmarkStart w:id="30" w:name="_Toc381493946"/>
       <w:r>
         <w:t>TC_IT 06: T</w:t>
       </w:r>
       <w:r>
-        <w:t xml:space="preserve">esting between </w:t>
+        <w:t>esting between OrderServiceImpl</w:t>
       </w:r>
-      <w:proofErr w:type="spellStart"/>
-      <w:r>
-        <w:t>OrderServiceImpl</w:t>
-      </w:r>
-      <w:proofErr w:type="spellEnd"/>
       <w:r>
         <w:t xml:space="preserve"> a</w:t>
       </w:r>
       <w:r>
-        <w:t xml:space="preserve">nd </w:t>
+        <w:t>nd OrderDAO by addItemtoCart</w:t>
       </w:r>
-      <w:proofErr w:type="spellStart"/>
       <w:r>
-        <w:t>OrderDAO</w:t>
+        <w:t>() method</w:t>
       </w:r>
-      <w:proofErr w:type="spellEnd"/>
-      <w:r>
-        <w:t xml:space="preserve"> by </w:t>
-      </w:r>
-      <w:proofErr w:type="spellStart"/>
-      <w:proofErr w:type="gramStart"/>
-      <w:r>
-        <w:t>addItemtoCart</w:t>
-      </w:r>
-      <w:proofErr w:type="spellEnd"/>
-      <w:r>
-        <w:t>(</w:t>
-      </w:r>
-      <w:proofErr w:type="gramEnd"/>
-      <w:r>
-        <w:t>) method</w:t>
-      </w:r>
-      <w:bookmarkEnd w:id="31"/>
+      <w:bookmarkEnd w:id="30"/>
     </w:p>
     <w:tbl>
       <w:tblPr>
-        <w:tblStyle w:val="TableGrid"/>
+        <w:tblStyle w:val="a3"/>
         <w:tblW w:w="0" w:type="auto"/>
         <w:tblLook w:val="04A0" w:firstRow="1" w:lastRow="0" w:firstColumn="1" w:lastColumn="0" w:noHBand="0" w:noVBand="1"/>
       </w:tblPr>
@@ -7187,19 +6946,15 @@
             <w:tcW w:w="7285" w:type="dxa"/>
           </w:tcPr>
           <w:p>
-            <w:proofErr w:type="spellStart"/>
             <w:r>
               <w:t>OrderServiceImpl</w:t>
             </w:r>
-            <w:proofErr w:type="spellEnd"/>
             <w:r>
               <w:t xml:space="preserve"> → </w:t>
             </w:r>
-            <w:proofErr w:type="spellStart"/>
             <w:r>
               <w:t>OrderDAO</w:t>
             </w:r>
-            <w:proofErr w:type="spellEnd"/>
           </w:p>
         </w:tc>
       </w:tr>
@@ -7320,7 +7075,7 @@
     <w:p/>
     <w:p>
       <w:pPr>
-        <w:pStyle w:val="Heading4"/>
+        <w:pStyle w:val="4"/>
       </w:pPr>
       <w:r>
         <w:t>Data Input</w:t>
@@ -7328,7 +7083,7 @@
     </w:p>
     <w:tbl>
       <w:tblPr>
-        <w:tblStyle w:val="TableGrid"/>
+        <w:tblStyle w:val="a3"/>
         <w:tblW w:w="0" w:type="auto"/>
         <w:tblLook w:val="04A0" w:firstRow="1" w:lastRow="0" w:firstColumn="1" w:lastColumn="0" w:noHBand="0" w:noVBand="1"/>
       </w:tblPr>
@@ -7402,15 +7157,15 @@
     <w:p/>
     <w:p>
       <w:pPr>
-        <w:pStyle w:val="Heading1"/>
+        <w:pStyle w:val="1"/>
       </w:pPr>
-      <w:bookmarkStart w:id="32" w:name="_Toc380998100"/>
-      <w:bookmarkStart w:id="33" w:name="_Toc381493947"/>
+      <w:bookmarkStart w:id="31" w:name="_Toc380998100"/>
+      <w:bookmarkStart w:id="32" w:name="_Toc381493947"/>
       <w:r>
         <w:t>URS-06: The customer check out for purchase the product.</w:t>
       </w:r>
+      <w:bookmarkEnd w:id="31"/>
       <w:bookmarkEnd w:id="32"/>
-      <w:bookmarkEnd w:id="33"/>
     </w:p>
     <w:p/>
     <w:p>
@@ -7474,57 +7229,28 @@
     <w:p/>
     <w:p>
       <w:pPr>
-        <w:pStyle w:val="Heading2"/>
+        <w:pStyle w:val="2"/>
         <w:jc w:val="center"/>
       </w:pPr>
-      <w:bookmarkStart w:id="34" w:name="_Toc381493948"/>
+      <w:bookmarkStart w:id="33" w:name="_Toc381493948"/>
       <w:r>
         <w:t>SD6 – The customer checkout for purchase the product</w:t>
       </w:r>
-      <w:bookmarkEnd w:id="34"/>
+      <w:bookmarkEnd w:id="33"/>
     </w:p>
     <w:p>
       <w:pPr>
-        <w:pStyle w:val="Heading3"/>
+        <w:pStyle w:val="3"/>
       </w:pPr>
-      <w:bookmarkStart w:id="35" w:name="_Toc381493949"/>
+      <w:bookmarkStart w:id="34" w:name="_Toc381493949"/>
       <w:r>
-        <w:t xml:space="preserve">TC_IT 07: Testing between </w:t>
+        <w:t>TC_IT 07: Testing between OrderServiceImpl and OrderDAO by showOrderDetail() method</w:t>
       </w:r>
-      <w:proofErr w:type="spellStart"/>
-      <w:r>
-        <w:t>OrderServiceImpl</w:t>
-      </w:r>
-      <w:proofErr w:type="spellEnd"/>
-      <w:r>
-        <w:t xml:space="preserve"> and </w:t>
-      </w:r>
-      <w:proofErr w:type="spellStart"/>
-      <w:r>
-        <w:t>OrderDAO</w:t>
-      </w:r>
-      <w:proofErr w:type="spellEnd"/>
-      <w:r>
-        <w:t xml:space="preserve"> by </w:t>
-      </w:r>
-      <w:proofErr w:type="spellStart"/>
-      <w:proofErr w:type="gramStart"/>
-      <w:r>
-        <w:t>showOrderDetail</w:t>
-      </w:r>
-      <w:proofErr w:type="spellEnd"/>
-      <w:r>
-        <w:t>(</w:t>
-      </w:r>
-      <w:proofErr w:type="gramEnd"/>
-      <w:r>
-        <w:t>) method</w:t>
-      </w:r>
-      <w:bookmarkEnd w:id="35"/>
+      <w:bookmarkEnd w:id="34"/>
     </w:p>
     <w:tbl>
       <w:tblPr>
-        <w:tblStyle w:val="TableGrid"/>
+        <w:tblStyle w:val="a3"/>
         <w:tblW w:w="0" w:type="auto"/>
         <w:tblLook w:val="04A0" w:firstRow="1" w:lastRow="0" w:firstColumn="1" w:lastColumn="0" w:noHBand="0" w:noVBand="1"/>
       </w:tblPr>
@@ -7572,19 +7298,9 @@
             <w:tcW w:w="7285" w:type="dxa"/>
           </w:tcPr>
           <w:p>
-            <w:proofErr w:type="spellStart"/>
-            <w:r>
-              <w:t>OrderServiceImpl</w:t>
-            </w:r>
-            <w:proofErr w:type="spellEnd"/>
-            <w:r>
-              <w:t xml:space="preserve"> → </w:t>
-            </w:r>
-            <w:proofErr w:type="spellStart"/>
-            <w:r>
-              <w:t>OrderDAO</w:t>
-            </w:r>
-            <w:proofErr w:type="spellEnd"/>
+            <w:r>
+              <w:t>OrderServiceImpl → OrderDAO</w:t>
+            </w:r>
           </w:p>
         </w:tc>
       </w:tr>
@@ -7708,7 +7424,7 @@
     <w:p/>
     <w:p>
       <w:pPr>
-        <w:pStyle w:val="Heading4"/>
+        <w:pStyle w:val="4"/>
       </w:pPr>
       <w:r>
         <w:t>Data Input</w:t>
@@ -7722,46 +7438,17 @@
     <w:p/>
     <w:p>
       <w:pPr>
-        <w:pStyle w:val="Heading3"/>
+        <w:pStyle w:val="3"/>
       </w:pPr>
-      <w:bookmarkStart w:id="36" w:name="_Toc381493950"/>
+      <w:bookmarkStart w:id="35" w:name="_Toc381493950"/>
       <w:r>
-        <w:t xml:space="preserve">TC_IT 08: Testing between </w:t>
+        <w:t>TC_IT 08: Testing between OrderServiceImpl and OrderDAO by addItemtoCart() method</w:t>
       </w:r>
-      <w:proofErr w:type="spellStart"/>
-      <w:r>
-        <w:t>OrderServiceImpl</w:t>
-      </w:r>
-      <w:proofErr w:type="spellEnd"/>
-      <w:r>
-        <w:t xml:space="preserve"> and </w:t>
-      </w:r>
-      <w:proofErr w:type="spellStart"/>
-      <w:r>
-        <w:t>OrderDAO</w:t>
-      </w:r>
-      <w:proofErr w:type="spellEnd"/>
-      <w:r>
-        <w:t xml:space="preserve"> by </w:t>
-      </w:r>
-      <w:proofErr w:type="spellStart"/>
-      <w:proofErr w:type="gramStart"/>
-      <w:r>
-        <w:t>addItemtoCart</w:t>
-      </w:r>
-      <w:proofErr w:type="spellEnd"/>
-      <w:r>
-        <w:t>(</w:t>
-      </w:r>
-      <w:proofErr w:type="gramEnd"/>
-      <w:r>
-        <w:t>) method</w:t>
-      </w:r>
-      <w:bookmarkEnd w:id="36"/>
+      <w:bookmarkEnd w:id="35"/>
     </w:p>
     <w:tbl>
       <w:tblPr>
-        <w:tblStyle w:val="TableGrid"/>
+        <w:tblStyle w:val="a3"/>
         <w:tblW w:w="0" w:type="auto"/>
         <w:tblLook w:val="04A0" w:firstRow="1" w:lastRow="0" w:firstColumn="1" w:lastColumn="0" w:noHBand="0" w:noVBand="1"/>
       </w:tblPr>
@@ -7809,19 +7496,9 @@
             <w:tcW w:w="7285" w:type="dxa"/>
           </w:tcPr>
           <w:p>
-            <w:proofErr w:type="spellStart"/>
-            <w:r>
-              <w:t>OrderServiceImpl</w:t>
-            </w:r>
-            <w:proofErr w:type="spellEnd"/>
-            <w:r>
-              <w:t xml:space="preserve"> → </w:t>
-            </w:r>
-            <w:proofErr w:type="spellStart"/>
-            <w:r>
-              <w:t>OrderDAO</w:t>
-            </w:r>
-            <w:proofErr w:type="spellEnd"/>
+            <w:r>
+              <w:t>OrderServiceImpl → OrderDAO</w:t>
+            </w:r>
           </w:p>
         </w:tc>
       </w:tr>
@@ -7937,7 +7614,7 @@
     <w:p/>
     <w:p>
       <w:pPr>
-        <w:pStyle w:val="Heading4"/>
+        <w:pStyle w:val="4"/>
       </w:pPr>
       <w:r>
         <w:t>Data Input</w:t>
@@ -7960,18 +7637,18 @@
     </w:p>
     <w:p>
       <w:pPr>
-        <w:pStyle w:val="Heading1"/>
+        <w:pStyle w:val="1"/>
       </w:pPr>
-      <w:bookmarkStart w:id="37" w:name="_Toc379225278"/>
-      <w:bookmarkStart w:id="38" w:name="_Toc380998101"/>
-      <w:bookmarkStart w:id="39" w:name="_Toc381493951"/>
+      <w:bookmarkStart w:id="36" w:name="_Toc379225278"/>
+      <w:bookmarkStart w:id="37" w:name="_Toc380998101"/>
+      <w:bookmarkStart w:id="38" w:name="_Toc381493951"/>
       <w:r>
         <w:lastRenderedPageBreak/>
         <w:t>URS-07: The customer view their history.</w:t>
       </w:r>
+      <w:bookmarkEnd w:id="36"/>
       <w:bookmarkEnd w:id="37"/>
       <w:bookmarkEnd w:id="38"/>
-      <w:bookmarkEnd w:id="39"/>
     </w:p>
     <w:p/>
     <w:p>
@@ -8031,57 +7708,28 @@
     </w:p>
     <w:p>
       <w:pPr>
-        <w:pStyle w:val="Heading2"/>
+        <w:pStyle w:val="2"/>
         <w:jc w:val="center"/>
       </w:pPr>
-      <w:bookmarkStart w:id="40" w:name="_Toc381493952"/>
+      <w:bookmarkStart w:id="39" w:name="_Toc381493952"/>
       <w:r>
         <w:t>Sd7 – The customer view their history</w:t>
       </w:r>
-      <w:bookmarkEnd w:id="40"/>
+      <w:bookmarkEnd w:id="39"/>
     </w:p>
     <w:p>
       <w:pPr>
-        <w:pStyle w:val="Heading3"/>
+        <w:pStyle w:val="3"/>
       </w:pPr>
-      <w:bookmarkStart w:id="41" w:name="_Toc381493953"/>
+      <w:bookmarkStart w:id="40" w:name="_Toc381493953"/>
       <w:r>
-        <w:t xml:space="preserve">TC_IT 09: Testing between </w:t>
+        <w:t>TC_IT 09: Testing between OrderServiceImpl and OrderDAO by addItemtoCart() method</w:t>
       </w:r>
-      <w:proofErr w:type="spellStart"/>
-      <w:r>
-        <w:t>OrderServiceImpl</w:t>
-      </w:r>
-      <w:proofErr w:type="spellEnd"/>
-      <w:r>
-        <w:t xml:space="preserve"> and </w:t>
-      </w:r>
-      <w:proofErr w:type="spellStart"/>
-      <w:r>
-        <w:t>OrderDAO</w:t>
-      </w:r>
-      <w:proofErr w:type="spellEnd"/>
-      <w:r>
-        <w:t xml:space="preserve"> by </w:t>
-      </w:r>
-      <w:proofErr w:type="spellStart"/>
-      <w:proofErr w:type="gramStart"/>
-      <w:r>
-        <w:t>addItemtoCart</w:t>
-      </w:r>
-      <w:proofErr w:type="spellEnd"/>
-      <w:r>
-        <w:t>(</w:t>
-      </w:r>
-      <w:proofErr w:type="gramEnd"/>
-      <w:r>
-        <w:t>) method</w:t>
-      </w:r>
-      <w:bookmarkEnd w:id="41"/>
+      <w:bookmarkEnd w:id="40"/>
     </w:p>
     <w:tbl>
       <w:tblPr>
-        <w:tblStyle w:val="TableGrid"/>
+        <w:tblStyle w:val="a3"/>
         <w:tblW w:w="0" w:type="auto"/>
         <w:tblLook w:val="04A0" w:firstRow="1" w:lastRow="0" w:firstColumn="1" w:lastColumn="0" w:noHBand="0" w:noVBand="1"/>
       </w:tblPr>
@@ -8129,19 +7777,9 @@
             <w:tcW w:w="7285" w:type="dxa"/>
           </w:tcPr>
           <w:p>
-            <w:proofErr w:type="spellStart"/>
-            <w:r>
-              <w:t>OrderServiceImpl</w:t>
-            </w:r>
-            <w:proofErr w:type="spellEnd"/>
-            <w:r>
-              <w:t xml:space="preserve"> → </w:t>
-            </w:r>
-            <w:proofErr w:type="spellStart"/>
-            <w:r>
-              <w:t>OrderDAO</w:t>
-            </w:r>
-            <w:proofErr w:type="spellEnd"/>
+            <w:r>
+              <w:t>OrderServiceImpl → OrderDAO</w:t>
+            </w:r>
           </w:p>
         </w:tc>
       </w:tr>
@@ -8256,7 +7894,7 @@
     <w:p/>
     <w:p>
       <w:pPr>
-        <w:pStyle w:val="Heading4"/>
+        <w:pStyle w:val="4"/>
       </w:pPr>
       <w:r>
         <w:t>Data Input</w:t>
@@ -8269,46 +7907,17 @@
     </w:p>
     <w:p>
       <w:pPr>
-        <w:pStyle w:val="Heading3"/>
+        <w:pStyle w:val="3"/>
       </w:pPr>
-      <w:bookmarkStart w:id="42" w:name="_Toc381493954"/>
+      <w:bookmarkStart w:id="41" w:name="_Toc381493954"/>
       <w:r>
-        <w:t xml:space="preserve">TC_IT 10: Testing between </w:t>
+        <w:t>TC_IT 10: Testing between OrderServiceImpl and OrderDAO by addItemtoCart() method</w:t>
       </w:r>
-      <w:proofErr w:type="spellStart"/>
-      <w:r>
-        <w:t>OrderServiceImpl</w:t>
-      </w:r>
-      <w:proofErr w:type="spellEnd"/>
-      <w:r>
-        <w:t xml:space="preserve"> and </w:t>
-      </w:r>
-      <w:proofErr w:type="spellStart"/>
-      <w:r>
-        <w:t>OrderDAO</w:t>
-      </w:r>
-      <w:proofErr w:type="spellEnd"/>
-      <w:r>
-        <w:t xml:space="preserve"> by </w:t>
-      </w:r>
-      <w:proofErr w:type="spellStart"/>
-      <w:proofErr w:type="gramStart"/>
-      <w:r>
-        <w:t>addItemtoCart</w:t>
-      </w:r>
-      <w:proofErr w:type="spellEnd"/>
-      <w:r>
-        <w:t>(</w:t>
-      </w:r>
-      <w:proofErr w:type="gramEnd"/>
-      <w:r>
-        <w:t>) method</w:t>
-      </w:r>
-      <w:bookmarkEnd w:id="42"/>
+      <w:bookmarkEnd w:id="41"/>
     </w:p>
     <w:tbl>
       <w:tblPr>
-        <w:tblStyle w:val="TableGrid"/>
+        <w:tblStyle w:val="a3"/>
         <w:tblW w:w="0" w:type="auto"/>
         <w:tblLook w:val="04A0" w:firstRow="1" w:lastRow="0" w:firstColumn="1" w:lastColumn="0" w:noHBand="0" w:noVBand="1"/>
       </w:tblPr>
@@ -8356,19 +7965,9 @@
             <w:tcW w:w="7285" w:type="dxa"/>
           </w:tcPr>
           <w:p>
-            <w:proofErr w:type="spellStart"/>
-            <w:r>
-              <w:t>OrderServiceImpl</w:t>
-            </w:r>
-            <w:proofErr w:type="spellEnd"/>
-            <w:r>
-              <w:t xml:space="preserve"> → </w:t>
-            </w:r>
-            <w:proofErr w:type="spellStart"/>
-            <w:r>
-              <w:t>OrderDAO</w:t>
-            </w:r>
-            <w:proofErr w:type="spellEnd"/>
+            <w:r>
+              <w:t>OrderServiceImpl → OrderDAO</w:t>
+            </w:r>
           </w:p>
         </w:tc>
       </w:tr>
@@ -8483,7 +8082,7 @@
     <w:p/>
     <w:p>
       <w:pPr>
-        <w:pStyle w:val="Heading4"/>
+        <w:pStyle w:val="4"/>
       </w:pPr>
       <w:r>
         <w:t>Data Input</w:t>
@@ -8498,16 +8097,16 @@
     <w:p/>
     <w:p>
       <w:pPr>
-        <w:pStyle w:val="Heading1"/>
+        <w:pStyle w:val="1"/>
       </w:pPr>
-      <w:bookmarkStart w:id="43" w:name="_Toc380998102"/>
-      <w:bookmarkStart w:id="44" w:name="_Toc381493955"/>
+      <w:bookmarkStart w:id="42" w:name="_Toc380998102"/>
+      <w:bookmarkStart w:id="43" w:name="_Toc381493955"/>
       <w:r>
         <w:lastRenderedPageBreak/>
         <w:t>URS-08: The user log in as administrator</w:t>
       </w:r>
+      <w:bookmarkEnd w:id="42"/>
       <w:bookmarkEnd w:id="43"/>
-      <w:bookmarkEnd w:id="44"/>
     </w:p>
     <w:p/>
     <w:p>
@@ -8570,58 +8169,29 @@
     </w:p>
     <w:p>
       <w:pPr>
-        <w:pStyle w:val="Heading2"/>
+        <w:pStyle w:val="2"/>
         <w:jc w:val="center"/>
       </w:pPr>
-      <w:bookmarkStart w:id="45" w:name="_Toc381493956"/>
+      <w:bookmarkStart w:id="44" w:name="_Toc381493956"/>
       <w:r>
         <w:t>SD8 – The user login as administrator</w:t>
       </w:r>
-      <w:bookmarkEnd w:id="45"/>
+      <w:bookmarkEnd w:id="44"/>
     </w:p>
     <w:p/>
     <w:p>
       <w:pPr>
-        <w:pStyle w:val="Heading3"/>
+        <w:pStyle w:val="3"/>
       </w:pPr>
-      <w:bookmarkStart w:id="46" w:name="_Toc381493957"/>
+      <w:bookmarkStart w:id="45" w:name="_Toc381493957"/>
       <w:r>
-        <w:t xml:space="preserve">TC_IT 11: Testing between </w:t>
+        <w:t>TC_IT 11: Testing between LoginServiceImpl and AdminDAO by validateUser() method</w:t>
       </w:r>
-      <w:proofErr w:type="spellStart"/>
-      <w:r>
-        <w:t>LoginServiceImpl</w:t>
-      </w:r>
-      <w:proofErr w:type="spellEnd"/>
-      <w:r>
-        <w:t xml:space="preserve"> and </w:t>
-      </w:r>
-      <w:proofErr w:type="spellStart"/>
-      <w:r>
-        <w:t>AdminDAO</w:t>
-      </w:r>
-      <w:proofErr w:type="spellEnd"/>
-      <w:r>
-        <w:t xml:space="preserve"> by </w:t>
-      </w:r>
-      <w:proofErr w:type="spellStart"/>
-      <w:proofErr w:type="gramStart"/>
-      <w:r>
-        <w:t>validateUser</w:t>
-      </w:r>
-      <w:proofErr w:type="spellEnd"/>
-      <w:r>
-        <w:t>(</w:t>
-      </w:r>
-      <w:proofErr w:type="gramEnd"/>
-      <w:r>
-        <w:t>) method</w:t>
-      </w:r>
-      <w:bookmarkEnd w:id="46"/>
+      <w:bookmarkEnd w:id="45"/>
     </w:p>
     <w:tbl>
       <w:tblPr>
-        <w:tblStyle w:val="TableGrid"/>
+        <w:tblStyle w:val="a3"/>
         <w:tblW w:w="0" w:type="auto"/>
         <w:tblLook w:val="04A0" w:firstRow="1" w:lastRow="0" w:firstColumn="1" w:lastColumn="0" w:noHBand="0" w:noVBand="1"/>
       </w:tblPr>
@@ -8647,8 +8217,10 @@
           </w:tcPr>
           <w:p>
             <w:r>
-              <w:t>TC_IT 03</w:t>
-            </w:r>
+              <w:t>TC_IT 11</w:t>
+            </w:r>
+            <w:bookmarkStart w:id="46" w:name="_GoBack"/>
+            <w:bookmarkEnd w:id="46"/>
           </w:p>
         </w:tc>
       </w:tr>
@@ -8669,19 +8241,9 @@
             <w:tcW w:w="7285" w:type="dxa"/>
           </w:tcPr>
           <w:p>
-            <w:proofErr w:type="spellStart"/>
-            <w:r>
-              <w:t>CustomerServiceImpl</w:t>
-            </w:r>
-            <w:proofErr w:type="spellEnd"/>
-            <w:r>
-              <w:t xml:space="preserve"> → </w:t>
-            </w:r>
-            <w:proofErr w:type="spellStart"/>
-            <w:r>
-              <w:t>CustomerDAO</w:t>
-            </w:r>
-            <w:proofErr w:type="spellEnd"/>
+            <w:r>
+              <w:t>CustomerServiceImpl → CustomerDAO</w:t>
+            </w:r>
           </w:p>
         </w:tc>
       </w:tr>
@@ -8796,7 +8358,7 @@
     <w:p/>
     <w:p>
       <w:pPr>
-        <w:pStyle w:val="Heading4"/>
+        <w:pStyle w:val="4"/>
       </w:pPr>
       <w:r>
         <w:t>Data Input</w:t>
@@ -8804,7 +8366,7 @@
     </w:p>
     <w:tbl>
       <w:tblPr>
-        <w:tblStyle w:val="TableGrid"/>
+        <w:tblStyle w:val="a3"/>
         <w:tblW w:w="0" w:type="auto"/>
         <w:tblLook w:val="04A0" w:firstRow="1" w:lastRow="0" w:firstColumn="1" w:lastColumn="0" w:noHBand="0" w:noVBand="1"/>
       </w:tblPr>
@@ -8869,7 +8431,7 @@
     <w:p/>
     <w:p>
       <w:pPr>
-        <w:pStyle w:val="Heading1"/>
+        <w:pStyle w:val="1"/>
       </w:pPr>
       <w:bookmarkStart w:id="47" w:name="_Toc379225280"/>
       <w:bookmarkStart w:id="48" w:name="_Toc380998103"/>
@@ -8940,7 +8502,7 @@
     </w:p>
     <w:p>
       <w:pPr>
-        <w:pStyle w:val="Heading2"/>
+        <w:pStyle w:val="2"/>
         <w:jc w:val="center"/>
       </w:pPr>
       <w:bookmarkStart w:id="50" w:name="_Toc381493959"/>
@@ -8952,46 +8514,17 @@
     <w:p/>
     <w:p>
       <w:pPr>
-        <w:pStyle w:val="Heading3"/>
+        <w:pStyle w:val="3"/>
       </w:pPr>
       <w:bookmarkStart w:id="51" w:name="_Toc381493960"/>
       <w:r>
-        <w:t xml:space="preserve">TC_IT 12: Testing between </w:t>
-      </w:r>
-      <w:proofErr w:type="spellStart"/>
-      <w:r>
-        <w:t>MediaServiceImpl</w:t>
-      </w:r>
-      <w:proofErr w:type="spellEnd"/>
-      <w:r>
-        <w:t xml:space="preserve"> and </w:t>
-      </w:r>
-      <w:proofErr w:type="spellStart"/>
-      <w:r>
-        <w:t>MediaDAO</w:t>
-      </w:r>
-      <w:proofErr w:type="spellEnd"/>
-      <w:r>
-        <w:t xml:space="preserve"> by </w:t>
-      </w:r>
-      <w:proofErr w:type="spellStart"/>
-      <w:proofErr w:type="gramStart"/>
-      <w:r>
-        <w:t>searchCustomerByUsername</w:t>
-      </w:r>
-      <w:proofErr w:type="spellEnd"/>
-      <w:r>
-        <w:t>(</w:t>
-      </w:r>
-      <w:proofErr w:type="gramEnd"/>
-      <w:r>
-        <w:t>) method</w:t>
+        <w:t>TC_IT 12: Testing between MediaServiceImpl and MediaDAO by searchCustomerByUsername() method</w:t>
       </w:r>
       <w:bookmarkEnd w:id="51"/>
     </w:p>
     <w:tbl>
       <w:tblPr>
-        <w:tblStyle w:val="TableGrid"/>
+        <w:tblStyle w:val="a3"/>
         <w:tblW w:w="0" w:type="auto"/>
         <w:tblLook w:val="04A0" w:firstRow="1" w:lastRow="0" w:firstColumn="1" w:lastColumn="0" w:noHBand="0" w:noVBand="1"/>
       </w:tblPr>
@@ -9039,19 +8572,9 @@
             <w:tcW w:w="7285" w:type="dxa"/>
           </w:tcPr>
           <w:p>
-            <w:proofErr w:type="spellStart"/>
-            <w:r>
-              <w:t>MediaServiceImpl</w:t>
-            </w:r>
-            <w:proofErr w:type="spellEnd"/>
-            <w:r>
-              <w:t xml:space="preserve"> → </w:t>
-            </w:r>
-            <w:proofErr w:type="spellStart"/>
-            <w:r>
-              <w:t>MediaDAO</w:t>
-            </w:r>
-            <w:proofErr w:type="spellEnd"/>
+            <w:r>
+              <w:t>MediaServiceImpl → MediaDAO</w:t>
+            </w:r>
           </w:p>
         </w:tc>
       </w:tr>
@@ -9168,7 +8691,7 @@
     <w:p/>
     <w:p>
       <w:pPr>
-        <w:pStyle w:val="Heading4"/>
+        <w:pStyle w:val="4"/>
       </w:pPr>
       <w:r>
         <w:lastRenderedPageBreak/>
@@ -9177,7 +8700,7 @@
     </w:p>
     <w:tbl>
       <w:tblPr>
-        <w:tblStyle w:val="TableGrid"/>
+        <w:tblStyle w:val="a3"/>
         <w:tblW w:w="0" w:type="auto"/>
         <w:jc w:val="center"/>
         <w:tblLook w:val="04A0" w:firstRow="1" w:lastRow="0" w:firstColumn="1" w:lastColumn="0" w:noHBand="0" w:noVBand="1"/>
@@ -9508,7 +9031,7 @@
     <w:p/>
     <w:p>
       <w:pPr>
-        <w:pStyle w:val="Heading1"/>
+        <w:pStyle w:val="1"/>
       </w:pPr>
       <w:bookmarkStart w:id="52" w:name="_Toc380998104"/>
       <w:bookmarkStart w:id="53" w:name="_Toc381493961"/>
@@ -9576,7 +9099,7 @@
     </w:p>
     <w:p>
       <w:pPr>
-        <w:pStyle w:val="Heading2"/>
+        <w:pStyle w:val="2"/>
         <w:jc w:val="center"/>
       </w:pPr>
       <w:bookmarkStart w:id="54" w:name="_Toc381493962"/>
@@ -9587,46 +9110,17 @@
     </w:p>
     <w:p>
       <w:pPr>
-        <w:pStyle w:val="Heading3"/>
+        <w:pStyle w:val="3"/>
       </w:pPr>
       <w:bookmarkStart w:id="55" w:name="_Toc381493963"/>
       <w:r>
-        <w:t xml:space="preserve">TC_IT 13: Testing between </w:t>
-      </w:r>
-      <w:proofErr w:type="spellStart"/>
-      <w:r>
-        <w:t>SearchServiceImpl</w:t>
-      </w:r>
-      <w:proofErr w:type="spellEnd"/>
-      <w:r>
-        <w:t xml:space="preserve"> and </w:t>
-      </w:r>
-      <w:proofErr w:type="spellStart"/>
-      <w:r>
-        <w:t>CustomerDAO</w:t>
-      </w:r>
-      <w:proofErr w:type="spellEnd"/>
-      <w:r>
-        <w:t xml:space="preserve"> by </w:t>
-      </w:r>
-      <w:proofErr w:type="spellStart"/>
-      <w:proofErr w:type="gramStart"/>
-      <w:r>
-        <w:t>searchCustomerByUsername</w:t>
-      </w:r>
-      <w:proofErr w:type="spellEnd"/>
-      <w:r>
-        <w:t>(</w:t>
-      </w:r>
-      <w:proofErr w:type="gramEnd"/>
-      <w:r>
-        <w:t>) method</w:t>
+        <w:t>TC_IT 13: Testing between SearchServiceImpl and CustomerDAO by searchCustomerByUsername() method</w:t>
       </w:r>
       <w:bookmarkEnd w:id="55"/>
     </w:p>
     <w:tbl>
       <w:tblPr>
-        <w:tblStyle w:val="TableGrid"/>
+        <w:tblStyle w:val="a3"/>
         <w:tblW w:w="0" w:type="auto"/>
         <w:tblLook w:val="04A0" w:firstRow="1" w:lastRow="0" w:firstColumn="1" w:lastColumn="0" w:noHBand="0" w:noVBand="1"/>
       </w:tblPr>
@@ -9674,19 +9168,9 @@
             <w:tcW w:w="7285" w:type="dxa"/>
           </w:tcPr>
           <w:p>
-            <w:proofErr w:type="spellStart"/>
-            <w:r>
-              <w:t>SearchServiceImpl</w:t>
-            </w:r>
-            <w:proofErr w:type="spellEnd"/>
-            <w:r>
-              <w:t xml:space="preserve"> → </w:t>
-            </w:r>
-            <w:proofErr w:type="spellStart"/>
-            <w:r>
-              <w:t>CustomerDAO</w:t>
-            </w:r>
-            <w:proofErr w:type="spellEnd"/>
+            <w:r>
+              <w:t>SearchServiceImpl → CustomerDAO</w:t>
+            </w:r>
           </w:p>
         </w:tc>
       </w:tr>
@@ -9801,7 +9285,7 @@
     <w:p/>
     <w:p>
       <w:pPr>
-        <w:pStyle w:val="Heading4"/>
+        <w:pStyle w:val="4"/>
       </w:pPr>
       <w:r>
         <w:t>Data Input</w:t>
@@ -9809,7 +9293,7 @@
     </w:p>
     <w:tbl>
       <w:tblPr>
-        <w:tblStyle w:val="TableGrid"/>
+        <w:tblStyle w:val="a3"/>
         <w:tblW w:w="0" w:type="auto"/>
         <w:tblLook w:val="04A0" w:firstRow="1" w:lastRow="0" w:firstColumn="1" w:lastColumn="0" w:noHBand="0" w:noVBand="1"/>
       </w:tblPr>
@@ -9875,7 +9359,7 @@
     <w:p/>
     <w:p>
       <w:pPr>
-        <w:pStyle w:val="Heading1"/>
+        <w:pStyle w:val="1"/>
       </w:pPr>
       <w:bookmarkStart w:id="56" w:name="_Toc379225283"/>
       <w:bookmarkStart w:id="57" w:name="_Toc380998105"/>
@@ -9949,7 +9433,7 @@
     </w:p>
     <w:p>
       <w:pPr>
-        <w:pStyle w:val="Heading2"/>
+        <w:pStyle w:val="2"/>
         <w:jc w:val="center"/>
       </w:pPr>
       <w:bookmarkStart w:id="59" w:name="_Toc381493965"/>
@@ -9960,46 +9444,17 @@
     </w:p>
     <w:p>
       <w:pPr>
-        <w:pStyle w:val="Heading3"/>
+        <w:pStyle w:val="3"/>
       </w:pPr>
       <w:bookmarkStart w:id="60" w:name="_Toc381493966"/>
       <w:r>
-        <w:t xml:space="preserve">TC_IT 14: Testing between </w:t>
-      </w:r>
-      <w:proofErr w:type="spellStart"/>
-      <w:r>
-        <w:t>LoginServiceImpl</w:t>
-      </w:r>
-      <w:proofErr w:type="spellEnd"/>
-      <w:r>
-        <w:t xml:space="preserve"> and </w:t>
-      </w:r>
-      <w:proofErr w:type="spellStart"/>
-      <w:r>
-        <w:t>CustomerDAO</w:t>
-      </w:r>
-      <w:proofErr w:type="spellEnd"/>
-      <w:r>
-        <w:t xml:space="preserve"> by </w:t>
-      </w:r>
-      <w:proofErr w:type="spellStart"/>
-      <w:proofErr w:type="gramStart"/>
-      <w:r>
-        <w:t>setStatus</w:t>
-      </w:r>
-      <w:proofErr w:type="spellEnd"/>
-      <w:r>
-        <w:t>(</w:t>
-      </w:r>
-      <w:proofErr w:type="gramEnd"/>
-      <w:r>
-        <w:t>) method</w:t>
+        <w:t>TC_IT 14: Testing between LoginServiceImpl and CustomerDAO by setStatus() method</w:t>
       </w:r>
       <w:bookmarkEnd w:id="60"/>
     </w:p>
     <w:tbl>
       <w:tblPr>
-        <w:tblStyle w:val="TableGrid"/>
+        <w:tblStyle w:val="a3"/>
         <w:tblW w:w="0" w:type="auto"/>
         <w:tblLook w:val="04A0" w:firstRow="1" w:lastRow="0" w:firstColumn="1" w:lastColumn="0" w:noHBand="0" w:noVBand="1"/>
       </w:tblPr>
@@ -10047,19 +9502,9 @@
             <w:tcW w:w="7285" w:type="dxa"/>
           </w:tcPr>
           <w:p>
-            <w:proofErr w:type="spellStart"/>
-            <w:r>
-              <w:t>LoginServiceImpl</w:t>
-            </w:r>
-            <w:proofErr w:type="spellEnd"/>
-            <w:r>
-              <w:t xml:space="preserve"> → </w:t>
-            </w:r>
-            <w:proofErr w:type="spellStart"/>
-            <w:r>
-              <w:t>CustomerDAO</w:t>
-            </w:r>
-            <w:proofErr w:type="spellEnd"/>
+            <w:r>
+              <w:t>LoginServiceImpl → CustomerDAO</w:t>
+            </w:r>
           </w:p>
         </w:tc>
       </w:tr>
@@ -10177,7 +9622,7 @@
     <w:p/>
     <w:p>
       <w:pPr>
-        <w:pStyle w:val="Heading1"/>
+        <w:pStyle w:val="1"/>
       </w:pPr>
       <w:bookmarkStart w:id="61" w:name="_Toc379225284"/>
       <w:bookmarkStart w:id="62" w:name="_Toc380998106"/>
@@ -10247,7 +9692,7 @@
     </w:p>
     <w:p>
       <w:pPr>
-        <w:pStyle w:val="Heading2"/>
+        <w:pStyle w:val="2"/>
         <w:jc w:val="center"/>
       </w:pPr>
       <w:bookmarkStart w:id="64" w:name="_Toc381493968"/>
@@ -10264,49 +9709,20 @@
     <w:p/>
     <w:p>
       <w:pPr>
-        <w:pStyle w:val="Heading3"/>
+        <w:pStyle w:val="3"/>
       </w:pPr>
       <w:bookmarkStart w:id="65" w:name="_Toc381493969"/>
       <w:r>
         <w:t>TC_IT 15</w:t>
       </w:r>
       <w:r>
-        <w:t xml:space="preserve">: Testing between </w:t>
-      </w:r>
-      <w:proofErr w:type="spellStart"/>
-      <w:r>
-        <w:t>LoginServiceImpl</w:t>
-      </w:r>
-      <w:proofErr w:type="spellEnd"/>
-      <w:r>
-        <w:t xml:space="preserve"> and </w:t>
-      </w:r>
-      <w:proofErr w:type="spellStart"/>
-      <w:r>
-        <w:t>AdminDAO</w:t>
-      </w:r>
-      <w:proofErr w:type="spellEnd"/>
-      <w:r>
-        <w:t xml:space="preserve"> by </w:t>
-      </w:r>
-      <w:proofErr w:type="spellStart"/>
-      <w:proofErr w:type="gramStart"/>
-      <w:r>
-        <w:t>setStatus</w:t>
-      </w:r>
-      <w:proofErr w:type="spellEnd"/>
-      <w:r>
-        <w:t>(</w:t>
-      </w:r>
-      <w:proofErr w:type="gramEnd"/>
-      <w:r>
-        <w:t>) method</w:t>
+        <w:t>: Testing between LoginServiceImpl and AdminDAO by setStatus() method</w:t>
       </w:r>
       <w:bookmarkEnd w:id="65"/>
     </w:p>
     <w:tbl>
       <w:tblPr>
-        <w:tblStyle w:val="TableGrid"/>
+        <w:tblStyle w:val="a3"/>
         <w:tblW w:w="0" w:type="auto"/>
         <w:tblLook w:val="04A0" w:firstRow="1" w:lastRow="0" w:firstColumn="1" w:lastColumn="0" w:noHBand="0" w:noVBand="1"/>
       </w:tblPr>
@@ -10354,19 +9770,9 @@
             <w:tcW w:w="7285" w:type="dxa"/>
           </w:tcPr>
           <w:p>
-            <w:proofErr w:type="spellStart"/>
-            <w:r>
-              <w:t>LoginServiceImpl</w:t>
-            </w:r>
-            <w:proofErr w:type="spellEnd"/>
-            <w:r>
-              <w:t xml:space="preserve"> → </w:t>
-            </w:r>
-            <w:proofErr w:type="spellStart"/>
-            <w:r>
-              <w:t>AdminDAO</w:t>
-            </w:r>
-            <w:proofErr w:type="spellEnd"/>
+            <w:r>
+              <w:t>LoginServiceImpl → AdminDAO</w:t>
+            </w:r>
           </w:p>
         </w:tc>
       </w:tr>
@@ -10486,7 +9892,7 @@
     <w:p/>
     <w:p>
       <w:pPr>
-        <w:pStyle w:val="Heading1"/>
+        <w:pStyle w:val="1"/>
       </w:pPr>
       <w:r>
         <w:t>Pass and F</w:t>
@@ -10525,7 +9931,7 @@
     <w:p/>
     <w:p>
       <w:pPr>
-        <w:pStyle w:val="Heading1"/>
+        <w:pStyle w:val="1"/>
       </w:pPr>
       <w:r>
         <w:lastRenderedPageBreak/>
@@ -10533,21 +9939,8 @@
       </w:r>
     </w:p>
     <w:p>
-      <w:proofErr w:type="spellStart"/>
       <w:r>
-        <w:t>Narungrit</w:t>
-      </w:r>
-      <w:proofErr w:type="spellEnd"/>
-      <w:r>
-        <w:t xml:space="preserve"> </w:t>
-      </w:r>
-      <w:proofErr w:type="spellStart"/>
-      <w:r>
-        <w:t>Saisuwan</w:t>
-      </w:r>
-      <w:proofErr w:type="spellEnd"/>
-      <w:r>
-        <w:t xml:space="preserve"> 542115017</w:t>
+        <w:t>Narungrit Saisuwan 542115017</w:t>
       </w:r>
     </w:p>
     <w:p>
@@ -10556,37 +9949,11 @@
       </w:r>
     </w:p>
     <w:p>
-      <w:proofErr w:type="spellStart"/>
       <w:r>
-        <w:t>Maytat</w:t>
-      </w:r>
-      <w:proofErr w:type="spellEnd"/>
-      <w:r>
-        <w:t xml:space="preserve"> </w:t>
-      </w:r>
-      <w:proofErr w:type="spellStart"/>
-      <w:proofErr w:type="gramStart"/>
-      <w:r>
-        <w:t>Siriangkul</w:t>
-      </w:r>
-      <w:proofErr w:type="spellEnd"/>
-      <w:r>
-        <w:t xml:space="preserve"> </w:t>
-      </w:r>
-      <w:r>
-        <w:t xml:space="preserve"> </w:t>
-      </w:r>
-      <w:r>
-        <w:t>542115050</w:t>
-      </w:r>
-      <w:proofErr w:type="gramEnd"/>
-      <w:r>
-        <w:t xml:space="preserve"> </w:t>
+        <w:t xml:space="preserve">Maytat Siriangkul  542115050 </w:t>
       </w:r>
       <w:r>
         <w:cr/>
-      </w:r>
-      <w:r>
         <w:t xml:space="preserve"> </w:t>
       </w:r>
     </w:p>
@@ -10634,7 +10001,7 @@
 <w:ftr xmlns:wpc="http://schemas.microsoft.com/office/word/2010/wordprocessingCanvas" xmlns:mc="http://schemas.openxmlformats.org/markup-compatibility/2006" xmlns:o="urn:schemas-microsoft-com:office:office" xmlns:r="http://schemas.openxmlformats.org/officeDocument/2006/relationships" xmlns:m="http://schemas.openxmlformats.org/officeDocument/2006/math" xmlns:v="urn:schemas-microsoft-com:vml" xmlns:wp14="http://schemas.microsoft.com/office/word/2010/wordprocessingDrawing" xmlns:wp="http://schemas.openxmlformats.org/drawingml/2006/wordprocessingDrawing" xmlns:w10="urn:schemas-microsoft-com:office:word" xmlns:w="http://schemas.openxmlformats.org/wordprocessingml/2006/main" xmlns:w14="http://schemas.microsoft.com/office/word/2010/wordml" xmlns:w15="http://schemas.microsoft.com/office/word/2012/wordml" xmlns:wpg="http://schemas.microsoft.com/office/word/2010/wordprocessingGroup" xmlns:wpi="http://schemas.microsoft.com/office/word/2010/wordprocessingInk" xmlns:wne="http://schemas.microsoft.com/office/word/2006/wordml" xmlns:wps="http://schemas.microsoft.com/office/word/2010/wordprocessingShape" mc:Ignorable="w14 w15 wp14">
   <w:p>
     <w:pPr>
-      <w:pStyle w:val="Footer"/>
+      <w:pStyle w:val="ae"/>
       <w:pBdr>
         <w:top w:val="single" w:sz="4" w:space="8" w:color="5B9BD5" w:themeColor="accent1"/>
       </w:pBdr>
@@ -10671,7 +10038,7 @@
       <w:rPr>
         <w:noProof/>
       </w:rPr>
-      <w:t>13</w:t>
+      <w:t>12</w:t>
     </w:r>
     <w:r>
       <w:rPr>
@@ -10682,7 +10049,7 @@
   </w:p>
   <w:p>
     <w:pPr>
-      <w:pStyle w:val="Footer"/>
+      <w:pStyle w:val="ae"/>
       <w:rPr>
         <w:sz w:val="16"/>
         <w:szCs w:val="20"/>
@@ -10699,6 +10066,7 @@
         <w:dataBinding w:prefixMappings="xmlns:ns0='http://purl.org/dc/elements/1.1/' xmlns:ns1='http://schemas.openxmlformats.org/package/2006/metadata/core-properties' " w:xpath="/ns1:coreProperties[1]/ns0:subject[1]" w:storeItemID="{6C3C8BC8-F283-45AE-878A-BAB7291924A1}"/>
         <w:text/>
       </w:sdtPr>
+      <w:sdtEndPr/>
       <w:sdtContent>
         <w:r>
           <w:rPr>
@@ -11740,15 +11108,15 @@
     <w:lsdException w:name="List Table 6 Colorful Accent 6" w:uiPriority="51"/>
     <w:lsdException w:name="List Table 7 Colorful Accent 6" w:uiPriority="52"/>
   </w:latentStyles>
-  <w:style w:type="paragraph" w:default="1" w:styleId="Normal">
+  <w:style w:type="paragraph" w:default="1" w:styleId="a">
     <w:name w:val="Normal"/>
     <w:qFormat/>
   </w:style>
-  <w:style w:type="paragraph" w:styleId="Heading1">
+  <w:style w:type="paragraph" w:styleId="1">
     <w:name w:val="heading 1"/>
-    <w:basedOn w:val="Normal"/>
-    <w:next w:val="Normal"/>
-    <w:link w:val="Heading1Char"/>
+    <w:basedOn w:val="a"/>
+    <w:next w:val="a"/>
+    <w:link w:val="10"/>
     <w:uiPriority w:val="9"/>
     <w:qFormat/>
     <w:rsid w:val="00AC5A55"/>
@@ -11765,11 +11133,11 @@
       <w:szCs w:val="40"/>
     </w:rPr>
   </w:style>
-  <w:style w:type="paragraph" w:styleId="Heading2">
+  <w:style w:type="paragraph" w:styleId="2">
     <w:name w:val="heading 2"/>
-    <w:basedOn w:val="Normal"/>
-    <w:next w:val="Normal"/>
-    <w:link w:val="Heading2Char"/>
+    <w:basedOn w:val="a"/>
+    <w:next w:val="a"/>
+    <w:link w:val="20"/>
     <w:uiPriority w:val="9"/>
     <w:unhideWhenUsed/>
     <w:qFormat/>
@@ -11787,11 +11155,11 @@
       <w:szCs w:val="33"/>
     </w:rPr>
   </w:style>
-  <w:style w:type="paragraph" w:styleId="Heading3">
+  <w:style w:type="paragraph" w:styleId="3">
     <w:name w:val="heading 3"/>
-    <w:basedOn w:val="Normal"/>
-    <w:next w:val="Normal"/>
-    <w:link w:val="Heading3Char"/>
+    <w:basedOn w:val="a"/>
+    <w:next w:val="a"/>
+    <w:link w:val="30"/>
     <w:uiPriority w:val="1"/>
     <w:unhideWhenUsed/>
     <w:qFormat/>
@@ -11810,11 +11178,11 @@
       <w:lang w:eastAsia="ja-JP" w:bidi="ar-SA"/>
     </w:rPr>
   </w:style>
-  <w:style w:type="paragraph" w:styleId="Heading4">
+  <w:style w:type="paragraph" w:styleId="4">
     <w:name w:val="heading 4"/>
-    <w:basedOn w:val="Normal"/>
-    <w:next w:val="Normal"/>
-    <w:link w:val="Heading4Char"/>
+    <w:basedOn w:val="a"/>
+    <w:next w:val="a"/>
+    <w:link w:val="40"/>
     <w:uiPriority w:val="9"/>
     <w:unhideWhenUsed/>
     <w:qFormat/>
@@ -11832,11 +11200,11 @@
       <w:color w:val="2E74B5" w:themeColor="accent1" w:themeShade="BF"/>
     </w:rPr>
   </w:style>
-  <w:style w:type="paragraph" w:styleId="Heading5">
+  <w:style w:type="paragraph" w:styleId="5">
     <w:name w:val="heading 5"/>
-    <w:basedOn w:val="Normal"/>
-    <w:next w:val="Normal"/>
-    <w:link w:val="Heading5Char"/>
+    <w:basedOn w:val="a"/>
+    <w:next w:val="a"/>
+    <w:link w:val="50"/>
     <w:uiPriority w:val="9"/>
     <w:unhideWhenUsed/>
     <w:qFormat/>
@@ -11852,13 +11220,13 @@
       <w:color w:val="2E74B5" w:themeColor="accent1" w:themeShade="BF"/>
     </w:rPr>
   </w:style>
-  <w:style w:type="character" w:default="1" w:styleId="DefaultParagraphFont">
+  <w:style w:type="character" w:default="1" w:styleId="a0">
     <w:name w:val="Default Paragraph Font"/>
     <w:uiPriority w:val="1"/>
     <w:semiHidden/>
     <w:unhideWhenUsed/>
   </w:style>
-  <w:style w:type="table" w:default="1" w:styleId="TableNormal">
+  <w:style w:type="table" w:default="1" w:styleId="a1">
     <w:name w:val="Normal Table"/>
     <w:uiPriority w:val="99"/>
     <w:semiHidden/>
@@ -11873,16 +11241,16 @@
       </w:tblCellMar>
     </w:tblPr>
   </w:style>
-  <w:style w:type="numbering" w:default="1" w:styleId="NoList">
+  <w:style w:type="numbering" w:default="1" w:styleId="a2">
     <w:name w:val="No List"/>
     <w:uiPriority w:val="99"/>
     <w:semiHidden/>
     <w:unhideWhenUsed/>
   </w:style>
-  <w:style w:type="character" w:customStyle="1" w:styleId="Heading1Char">
-    <w:name w:val="Heading 1 Char"/>
-    <w:basedOn w:val="DefaultParagraphFont"/>
-    <w:link w:val="Heading1"/>
+  <w:style w:type="character" w:customStyle="1" w:styleId="10">
+    <w:name w:val="หัวเรื่อง 1 อักขระ"/>
+    <w:basedOn w:val="a0"/>
+    <w:link w:val="1"/>
     <w:uiPriority w:val="9"/>
     <w:rsid w:val="00AC5A55"/>
     <w:rPr>
@@ -11892,10 +11260,10 @@
       <w:szCs w:val="40"/>
     </w:rPr>
   </w:style>
-  <w:style w:type="character" w:customStyle="1" w:styleId="Heading2Char">
-    <w:name w:val="Heading 2 Char"/>
-    <w:basedOn w:val="DefaultParagraphFont"/>
-    <w:link w:val="Heading2"/>
+  <w:style w:type="character" w:customStyle="1" w:styleId="20">
+    <w:name w:val="หัวเรื่อง 2 อักขระ"/>
+    <w:basedOn w:val="a0"/>
+    <w:link w:val="2"/>
     <w:uiPriority w:val="9"/>
     <w:rsid w:val="00AC5A55"/>
     <w:rPr>
@@ -11905,10 +11273,10 @@
       <w:szCs w:val="33"/>
     </w:rPr>
   </w:style>
-  <w:style w:type="character" w:customStyle="1" w:styleId="Heading4Char">
-    <w:name w:val="Heading 4 Char"/>
-    <w:basedOn w:val="DefaultParagraphFont"/>
-    <w:link w:val="Heading4"/>
+  <w:style w:type="character" w:customStyle="1" w:styleId="40">
+    <w:name w:val="หัวเรื่อง 4 อักขระ"/>
+    <w:basedOn w:val="a0"/>
+    <w:link w:val="4"/>
     <w:uiPriority w:val="9"/>
     <w:rsid w:val="00AC5A55"/>
     <w:rPr>
@@ -11918,9 +11286,9 @@
       <w:color w:val="2E74B5" w:themeColor="accent1" w:themeShade="BF"/>
     </w:rPr>
   </w:style>
-  <w:style w:type="table" w:styleId="TableGrid">
+  <w:style w:type="table" w:styleId="a3">
     <w:name w:val="Table Grid"/>
-    <w:basedOn w:val="TableNormal"/>
+    <w:basedOn w:val="a1"/>
     <w:uiPriority w:val="39"/>
     <w:rsid w:val="007E177E"/>
     <w:pPr>
@@ -11944,7 +11312,7 @@
       </w:tblCellMar>
     </w:tblPr>
   </w:style>
-  <w:style w:type="paragraph" w:styleId="NoSpacing">
+  <w:style w:type="paragraph" w:styleId="a4">
     <w:name w:val="No Spacing"/>
     <w:uiPriority w:val="1"/>
     <w:qFormat/>
@@ -11959,11 +11327,11 @@
       <w:lang w:bidi="ar-SA"/>
     </w:rPr>
   </w:style>
-  <w:style w:type="paragraph" w:styleId="Title">
+  <w:style w:type="paragraph" w:styleId="a5">
     <w:name w:val="Title"/>
-    <w:basedOn w:val="Normal"/>
-    <w:next w:val="Normal"/>
-    <w:link w:val="TitleChar"/>
+    <w:basedOn w:val="a"/>
+    <w:next w:val="a"/>
+    <w:link w:val="a6"/>
     <w:uiPriority w:val="10"/>
     <w:qFormat/>
     <w:rsid w:val="007D769C"/>
@@ -11979,10 +11347,10 @@
       <w:szCs w:val="71"/>
     </w:rPr>
   </w:style>
-  <w:style w:type="character" w:customStyle="1" w:styleId="TitleChar">
-    <w:name w:val="Title Char"/>
-    <w:basedOn w:val="DefaultParagraphFont"/>
-    <w:link w:val="Title"/>
+  <w:style w:type="character" w:customStyle="1" w:styleId="a6">
+    <w:name w:val="ชื่อเรื่อง อักขระ"/>
+    <w:basedOn w:val="a0"/>
+    <w:link w:val="a5"/>
     <w:uiPriority w:val="10"/>
     <w:rsid w:val="007D769C"/>
     <w:rPr>
@@ -11993,9 +11361,9 @@
       <w:szCs w:val="71"/>
     </w:rPr>
   </w:style>
-  <w:style w:type="character" w:styleId="Hyperlink">
+  <w:style w:type="character" w:styleId="a7">
     <w:name w:val="Hyperlink"/>
-    <w:basedOn w:val="DefaultParagraphFont"/>
+    <w:basedOn w:val="a0"/>
     <w:uiPriority w:val="99"/>
     <w:unhideWhenUsed/>
     <w:rsid w:val="003B7A2A"/>
@@ -12004,10 +11372,10 @@
       <w:u w:val="single"/>
     </w:rPr>
   </w:style>
-  <w:style w:type="character" w:customStyle="1" w:styleId="Heading3Char">
-    <w:name w:val="Heading 3 Char"/>
-    <w:basedOn w:val="DefaultParagraphFont"/>
-    <w:link w:val="Heading3"/>
+  <w:style w:type="character" w:customStyle="1" w:styleId="30">
+    <w:name w:val="หัวเรื่อง 3 อักขระ"/>
+    <w:basedOn w:val="a0"/>
+    <w:link w:val="3"/>
     <w:uiPriority w:val="1"/>
     <w:rsid w:val="002D7B7A"/>
     <w:rPr>
@@ -12018,10 +11386,10 @@
       <w:lang w:eastAsia="ja-JP" w:bidi="ar-SA"/>
     </w:rPr>
   </w:style>
-  <w:style w:type="paragraph" w:styleId="TOCHeading">
+  <w:style w:type="paragraph" w:styleId="a8">
     <w:name w:val="TOC Heading"/>
-    <w:basedOn w:val="Heading1"/>
-    <w:next w:val="Normal"/>
+    <w:basedOn w:val="1"/>
+    <w:next w:val="a"/>
     <w:uiPriority w:val="39"/>
     <w:unhideWhenUsed/>
     <w:qFormat/>
@@ -12034,10 +11402,10 @@
       <w:lang w:bidi="ar-SA"/>
     </w:rPr>
   </w:style>
-  <w:style w:type="paragraph" w:styleId="TOC1">
+  <w:style w:type="paragraph" w:styleId="11">
     <w:name w:val="toc 1"/>
-    <w:basedOn w:val="Normal"/>
-    <w:next w:val="Normal"/>
+    <w:basedOn w:val="a"/>
+    <w:next w:val="a"/>
     <w:autoRedefine/>
     <w:uiPriority w:val="39"/>
     <w:unhideWhenUsed/>
@@ -12046,10 +11414,10 @@
       <w:spacing w:after="100"/>
     </w:pPr>
   </w:style>
-  <w:style w:type="paragraph" w:styleId="TOC2">
+  <w:style w:type="paragraph" w:styleId="21">
     <w:name w:val="toc 2"/>
-    <w:basedOn w:val="Normal"/>
-    <w:next w:val="Normal"/>
+    <w:basedOn w:val="a"/>
+    <w:next w:val="a"/>
     <w:autoRedefine/>
     <w:uiPriority w:val="39"/>
     <w:unhideWhenUsed/>
@@ -12059,10 +11427,10 @@
       <w:ind w:left="220"/>
     </w:pPr>
   </w:style>
-  <w:style w:type="paragraph" w:styleId="TOC3">
+  <w:style w:type="paragraph" w:styleId="31">
     <w:name w:val="toc 3"/>
-    <w:basedOn w:val="Normal"/>
-    <w:next w:val="Normal"/>
+    <w:basedOn w:val="a"/>
+    <w:next w:val="a"/>
     <w:autoRedefine/>
     <w:uiPriority w:val="39"/>
     <w:unhideWhenUsed/>
@@ -12072,9 +11440,9 @@
       <w:ind w:left="440"/>
     </w:pPr>
   </w:style>
-  <w:style w:type="paragraph" w:styleId="NormalWeb">
+  <w:style w:type="paragraph" w:styleId="a9">
     <w:name w:val="Normal (Web)"/>
-    <w:basedOn w:val="Normal"/>
+    <w:basedOn w:val="a"/>
     <w:uiPriority w:val="99"/>
     <w:semiHidden/>
     <w:unhideWhenUsed/>
@@ -12088,9 +11456,9 @@
       <w:szCs w:val="24"/>
     </w:rPr>
   </w:style>
-  <w:style w:type="character" w:styleId="Emphasis">
+  <w:style w:type="character" w:styleId="aa">
     <w:name w:val="Emphasis"/>
-    <w:basedOn w:val="DefaultParagraphFont"/>
+    <w:basedOn w:val="a0"/>
     <w:uiPriority w:val="20"/>
     <w:qFormat/>
     <w:rsid w:val="0010304C"/>
@@ -12099,9 +11467,9 @@
       <w:iCs/>
     </w:rPr>
   </w:style>
-  <w:style w:type="character" w:styleId="Strong">
+  <w:style w:type="character" w:styleId="ab">
     <w:name w:val="Strong"/>
-    <w:basedOn w:val="DefaultParagraphFont"/>
+    <w:basedOn w:val="a0"/>
     <w:uiPriority w:val="22"/>
     <w:qFormat/>
     <w:rsid w:val="0010304C"/>
@@ -12110,10 +11478,10 @@
       <w:bCs/>
     </w:rPr>
   </w:style>
-  <w:style w:type="character" w:customStyle="1" w:styleId="Heading5Char">
-    <w:name w:val="Heading 5 Char"/>
-    <w:basedOn w:val="DefaultParagraphFont"/>
-    <w:link w:val="Heading5"/>
+  <w:style w:type="character" w:customStyle="1" w:styleId="50">
+    <w:name w:val="หัวเรื่อง 5 อักขระ"/>
+    <w:basedOn w:val="a0"/>
+    <w:link w:val="5"/>
     <w:uiPriority w:val="9"/>
     <w:rsid w:val="0010304C"/>
     <w:rPr>
@@ -12121,10 +11489,10 @@
       <w:color w:val="2E74B5" w:themeColor="accent1" w:themeShade="BF"/>
     </w:rPr>
   </w:style>
-  <w:style w:type="paragraph" w:styleId="Header">
+  <w:style w:type="paragraph" w:styleId="ac">
     <w:name w:val="header"/>
-    <w:basedOn w:val="Normal"/>
-    <w:link w:val="HeaderChar"/>
+    <w:basedOn w:val="a"/>
+    <w:link w:val="ad"/>
     <w:uiPriority w:val="99"/>
     <w:unhideWhenUsed/>
     <w:rsid w:val="001B6758"/>
@@ -12136,17 +11504,17 @@
       <w:spacing w:after="0" w:line="240" w:lineRule="auto"/>
     </w:pPr>
   </w:style>
-  <w:style w:type="character" w:customStyle="1" w:styleId="HeaderChar">
-    <w:name w:val="Header Char"/>
-    <w:basedOn w:val="DefaultParagraphFont"/>
-    <w:link w:val="Header"/>
+  <w:style w:type="character" w:customStyle="1" w:styleId="ad">
+    <w:name w:val="หัวกระดาษ อักขระ"/>
+    <w:basedOn w:val="a0"/>
+    <w:link w:val="ac"/>
     <w:uiPriority w:val="99"/>
     <w:rsid w:val="001B6758"/>
   </w:style>
-  <w:style w:type="paragraph" w:styleId="Footer">
+  <w:style w:type="paragraph" w:styleId="ae">
     <w:name w:val="footer"/>
-    <w:basedOn w:val="Normal"/>
-    <w:link w:val="FooterChar"/>
+    <w:basedOn w:val="a"/>
+    <w:link w:val="af"/>
     <w:uiPriority w:val="99"/>
     <w:unhideWhenUsed/>
     <w:qFormat/>
@@ -12159,10 +11527,10 @@
       <w:spacing w:after="0" w:line="240" w:lineRule="auto"/>
     </w:pPr>
   </w:style>
-  <w:style w:type="character" w:customStyle="1" w:styleId="FooterChar">
-    <w:name w:val="Footer Char"/>
-    <w:basedOn w:val="DefaultParagraphFont"/>
-    <w:link w:val="Footer"/>
+  <w:style w:type="character" w:customStyle="1" w:styleId="af">
+    <w:name w:val="ท้ายกระดาษ อักขระ"/>
+    <w:basedOn w:val="a0"/>
+    <w:link w:val="ae"/>
     <w:uiPriority w:val="99"/>
     <w:rsid w:val="001B6758"/>
   </w:style>
@@ -12454,7 +11822,7 @@
 </file>
 
 <file path=customXml/itemProps2.xml><?xml version="1.0" encoding="utf-8"?>
-<ds:datastoreItem xmlns:ds="http://schemas.openxmlformats.org/officeDocument/2006/customXml" ds:itemID="{3A8C62AC-4241-4A69-AFA6-BB819F659CBE}">
+<ds:datastoreItem xmlns:ds="http://schemas.openxmlformats.org/officeDocument/2006/customXml" ds:itemID="{1B14EBFE-3053-4219-A0F0-5120A73C33E4}">
   <ds:schemaRefs>
     <ds:schemaRef ds:uri="http://schemas.openxmlformats.org/officeDocument/2006/bibliography"/>
   </ds:schemaRefs>

</xml_diff>

<commit_message>
update some test case id
</commit_message>
<xml_diff>
--- a/softwareDesign/TestPlan/Integration test.docx
+++ b/softwareDesign/TestPlan/Integration test.docx
@@ -190,7 +190,6 @@
                                           <w:dataBinding w:prefixMappings="xmlns:ns0='http://purl.org/dc/elements/1.1/' xmlns:ns1='http://schemas.openxmlformats.org/package/2006/metadata/core-properties' " w:xpath="/ns1:coreProperties[1]/ns0:title[1]" w:storeItemID="{6C3C8BC8-F283-45AE-878A-BAB7291924A1}"/>
                                           <w:text/>
                                         </w:sdtPr>
-                                        <w:sdtEndPr/>
                                         <w:sdtContent>
                                           <w:r>
                                             <w:rPr>
@@ -228,7 +227,6 @@
                                           <w:dataBinding w:prefixMappings="xmlns:ns0='http://purl.org/dc/elements/1.1/' xmlns:ns1='http://schemas.openxmlformats.org/package/2006/metadata/core-properties' " w:xpath="/ns1:coreProperties[1]/ns0:subject[1]" w:storeItemID="{6C3C8BC8-F283-45AE-878A-BAB7291924A1}"/>
                                           <w:text/>
                                         </w:sdtPr>
-                                        <w:sdtEndPr/>
                                         <w:sdtContent>
                                           <w:r>
                                             <w:rPr>
@@ -279,10 +277,10 @@
                                             <w:alias w:val="Author"/>
                                             <w:tag w:val=""/>
                                             <w:id w:val="818533903"/>
+                                            <w:showingPlcHdr/>
                                             <w:dataBinding w:prefixMappings="xmlns:ns0='http://purl.org/dc/elements/1.1/' xmlns:ns1='http://schemas.openxmlformats.org/package/2006/metadata/core-properties' " w:xpath="/ns1:coreProperties[1]/ns0:creator[1]" w:storeItemID="{6C3C8BC8-F283-45AE-878A-BAB7291924A1}"/>
                                             <w:text/>
                                           </w:sdtPr>
-                                          <w:sdtEndPr/>
                                           <w:sdtContent>
                                             <w:tc>
                                               <w:tcPr>
@@ -302,7 +300,7 @@
                                                   <w:rPr>
                                                     <w:color w:val="FFFFFF" w:themeColor="background1"/>
                                                   </w:rPr>
-                                                  <w:t>Panupak Wichaidit</w:t>
+                                                  <w:t xml:space="preserve">     </w:t>
                                                 </w:r>
                                               </w:p>
                                             </w:tc>
@@ -329,7 +327,6 @@
                                                 <w:calendar w:val="gregorian"/>
                                               </w:date>
                                             </w:sdtPr>
-                                            <w:sdtEndPr/>
                                             <w:sdtContent>
                                               <w:p>
                                                 <w:pPr>
@@ -361,7 +358,6 @@
                                             <w:dataBinding w:prefixMappings="xmlns:ns0='http://purl.org/dc/elements/1.1/' xmlns:ns1='http://schemas.openxmlformats.org/package/2006/metadata/core-properties' " w:xpath="/ns1:coreProperties[1]/ns1:category[1]" w:storeItemID="{6C3C8BC8-F283-45AE-878A-BAB7291924A1}"/>
                                             <w:text/>
                                           </w:sdtPr>
-                                          <w:sdtEndPr/>
                                           <w:sdtContent>
                                             <w:tc>
                                               <w:tcPr>
@@ -538,7 +534,6 @@
                                     <w:dataBinding w:prefixMappings="xmlns:ns0='http://purl.org/dc/elements/1.1/' xmlns:ns1='http://schemas.openxmlformats.org/package/2006/metadata/core-properties' " w:xpath="/ns1:coreProperties[1]/ns0:title[1]" w:storeItemID="{6C3C8BC8-F283-45AE-878A-BAB7291924A1}"/>
                                     <w:text/>
                                   </w:sdtPr>
-                                  <w:sdtEndPr/>
                                   <w:sdtContent>
                                     <w:r>
                                       <w:rPr>
@@ -576,7 +571,6 @@
                                     <w:dataBinding w:prefixMappings="xmlns:ns0='http://purl.org/dc/elements/1.1/' xmlns:ns1='http://schemas.openxmlformats.org/package/2006/metadata/core-properties' " w:xpath="/ns1:coreProperties[1]/ns0:subject[1]" w:storeItemID="{6C3C8BC8-F283-45AE-878A-BAB7291924A1}"/>
                                     <w:text/>
                                   </w:sdtPr>
-                                  <w:sdtEndPr/>
                                   <w:sdtContent>
                                     <w:r>
                                       <w:rPr>
@@ -627,10 +621,10 @@
                                       <w:alias w:val="Author"/>
                                       <w:tag w:val=""/>
                                       <w:id w:val="818533903"/>
+                                      <w:showingPlcHdr/>
                                       <w:dataBinding w:prefixMappings="xmlns:ns0='http://purl.org/dc/elements/1.1/' xmlns:ns1='http://schemas.openxmlformats.org/package/2006/metadata/core-properties' " w:xpath="/ns1:coreProperties[1]/ns0:creator[1]" w:storeItemID="{6C3C8BC8-F283-45AE-878A-BAB7291924A1}"/>
                                       <w:text/>
                                     </w:sdtPr>
-                                    <w:sdtEndPr/>
                                     <w:sdtContent>
                                       <w:tc>
                                         <w:tcPr>
@@ -650,7 +644,7 @@
                                             <w:rPr>
                                               <w:color w:val="FFFFFF" w:themeColor="background1"/>
                                             </w:rPr>
-                                            <w:t>Panupak Wichaidit</w:t>
+                                            <w:t xml:space="preserve">     </w:t>
                                           </w:r>
                                         </w:p>
                                       </w:tc>
@@ -677,7 +671,6 @@
                                           <w:calendar w:val="gregorian"/>
                                         </w:date>
                                       </w:sdtPr>
-                                      <w:sdtEndPr/>
                                       <w:sdtContent>
                                         <w:p>
                                           <w:pPr>
@@ -709,7 +702,6 @@
                                       <w:dataBinding w:prefixMappings="xmlns:ns0='http://purl.org/dc/elements/1.1/' xmlns:ns1='http://schemas.openxmlformats.org/package/2006/metadata/core-properties' " w:xpath="/ns1:coreProperties[1]/ns1:category[1]" w:storeItemID="{6C3C8BC8-F283-45AE-878A-BAB7291924A1}"/>
                                       <w:text/>
                                     </w:sdtPr>
-                                    <w:sdtEndPr/>
                                     <w:sdtContent>
                                       <w:tc>
                                         <w:tcPr>
@@ -5099,7 +5091,15 @@
       </w:pPr>
       <w:bookmarkStart w:id="12" w:name="_Toc381493933"/>
       <w:r>
-        <w:t>TC_IT 01: Testing between CustomerServiceImpl and CustomerDAO by checkCustomer() method</w:t>
+        <w:t xml:space="preserve">TC_IT 01: Testing between CustomerServiceImpl and CustomerDAO by </w:t>
+      </w:r>
+      <w:proofErr w:type="gramStart"/>
+      <w:r>
+        <w:t>checkCustomer(</w:t>
+      </w:r>
+      <w:proofErr w:type="gramEnd"/>
+      <w:r>
+        <w:t>) method</w:t>
       </w:r>
       <w:bookmarkEnd w:id="12"/>
     </w:p>
@@ -5357,7 +5357,15 @@
       </w:pPr>
       <w:bookmarkStart w:id="13" w:name="_Toc381493934"/>
       <w:r>
-        <w:t>TC_IT 02: Testing between CustomerServiceImpl and CustomerDAO by register() method</w:t>
+        <w:t xml:space="preserve">TC_IT 02: Testing between CustomerServiceImpl and CustomerDAO by </w:t>
+      </w:r>
+      <w:proofErr w:type="gramStart"/>
+      <w:r>
+        <w:t>register(</w:t>
+      </w:r>
+      <w:proofErr w:type="gramEnd"/>
+      <w:r>
+        <w:t>) method</w:t>
       </w:r>
       <w:bookmarkEnd w:id="13"/>
     </w:p>
@@ -5878,7 +5886,15 @@
         <w:t>Impl</w:t>
       </w:r>
       <w:r>
-        <w:t xml:space="preserve"> and CustomerDAO by validateUser() method</w:t>
+        <w:t xml:space="preserve"> and CustomerDAO by </w:t>
+      </w:r>
+      <w:proofErr w:type="gramStart"/>
+      <w:r>
+        <w:t>validateUser(</w:t>
+      </w:r>
+      <w:proofErr w:type="gramEnd"/>
+      <w:r>
+        <w:t>) method</w:t>
       </w:r>
       <w:bookmarkEnd w:id="16"/>
     </w:p>
@@ -6042,6 +6058,8 @@
             <w:r>
               <w:t>Test status:</w:t>
             </w:r>
+            <w:bookmarkStart w:id="17" w:name="_GoBack"/>
+            <w:bookmarkEnd w:id="17"/>
           </w:p>
         </w:tc>
         <w:tc>
@@ -6140,16 +6158,16 @@
       <w:pPr>
         <w:pStyle w:val="1"/>
       </w:pPr>
-      <w:bookmarkStart w:id="17" w:name="_Toc379225274"/>
-      <w:bookmarkStart w:id="18" w:name="_Toc380998097"/>
-      <w:bookmarkStart w:id="19" w:name="_Toc381493938"/>
+      <w:bookmarkStart w:id="18" w:name="_Toc379225274"/>
+      <w:bookmarkStart w:id="19" w:name="_Toc380998097"/>
+      <w:bookmarkStart w:id="20" w:name="_Toc381493938"/>
       <w:r>
         <w:lastRenderedPageBreak/>
         <w:t>URS-03: The customer update their information</w:t>
       </w:r>
-      <w:bookmarkEnd w:id="17"/>
       <w:bookmarkEnd w:id="18"/>
       <w:bookmarkEnd w:id="19"/>
+      <w:bookmarkEnd w:id="20"/>
     </w:p>
     <w:p/>
     <w:p>
@@ -6216,12 +6234,12 @@
         <w:pStyle w:val="2"/>
         <w:jc w:val="center"/>
       </w:pPr>
-      <w:bookmarkStart w:id="20" w:name="_Toc381493939"/>
+      <w:bookmarkStart w:id="21" w:name="_Toc381493939"/>
       <w:r>
         <w:lastRenderedPageBreak/>
         <w:t>Sd3 – The customer update their information</w:t>
       </w:r>
-      <w:bookmarkEnd w:id="20"/>
+      <w:bookmarkEnd w:id="21"/>
     </w:p>
     <w:p/>
     <w:p/>
@@ -6229,11 +6247,19 @@
       <w:pPr>
         <w:pStyle w:val="3"/>
       </w:pPr>
-      <w:bookmarkStart w:id="21" w:name="_Toc381493940"/>
-      <w:r>
-        <w:t>TC_IT 04: Testing between CustomerServiceImpl and CustomerDAO by editProfile() method</w:t>
-      </w:r>
-      <w:bookmarkEnd w:id="21"/>
+      <w:bookmarkStart w:id="22" w:name="_Toc381493940"/>
+      <w:r>
+        <w:t xml:space="preserve">TC_IT 04: Testing between CustomerServiceImpl and CustomerDAO by </w:t>
+      </w:r>
+      <w:proofErr w:type="gramStart"/>
+      <w:r>
+        <w:t>editProfile(</w:t>
+      </w:r>
+      <w:proofErr w:type="gramEnd"/>
+      <w:r>
+        <w:t>) method</w:t>
+      </w:r>
+      <w:bookmarkEnd w:id="22"/>
     </w:p>
     <w:tbl>
       <w:tblPr>
@@ -6458,15 +6484,15 @@
       <w:pPr>
         <w:pStyle w:val="1"/>
       </w:pPr>
-      <w:bookmarkStart w:id="22" w:name="_Toc379225275"/>
-      <w:bookmarkStart w:id="23" w:name="_Toc380998098"/>
-      <w:bookmarkStart w:id="24" w:name="_Toc381493941"/>
+      <w:bookmarkStart w:id="23" w:name="_Toc379225275"/>
+      <w:bookmarkStart w:id="24" w:name="_Toc380998098"/>
+      <w:bookmarkStart w:id="25" w:name="_Toc381493941"/>
       <w:r>
         <w:t>URS-04: The customer search product.</w:t>
       </w:r>
-      <w:bookmarkEnd w:id="22"/>
       <w:bookmarkEnd w:id="23"/>
       <w:bookmarkEnd w:id="24"/>
+      <w:bookmarkEnd w:id="25"/>
     </w:p>
     <w:p/>
     <w:p>
@@ -6532,11 +6558,11 @@
         <w:pStyle w:val="2"/>
         <w:jc w:val="center"/>
       </w:pPr>
-      <w:bookmarkStart w:id="25" w:name="_Toc381493942"/>
+      <w:bookmarkStart w:id="26" w:name="_Toc381493942"/>
       <w:r>
         <w:t>SD4 – The customer search product</w:t>
       </w:r>
-      <w:bookmarkEnd w:id="25"/>
+      <w:bookmarkEnd w:id="26"/>
     </w:p>
     <w:p>
       <w:pPr>
@@ -6549,11 +6575,19 @@
       <w:pPr>
         <w:pStyle w:val="3"/>
       </w:pPr>
-      <w:bookmarkStart w:id="26" w:name="_Toc381493943"/>
-      <w:r>
-        <w:t>TC_IT 05: Testing between SearchServiceImpl and MediaDAO by searchMediayName() method</w:t>
-      </w:r>
-      <w:bookmarkEnd w:id="26"/>
+      <w:bookmarkStart w:id="27" w:name="_Toc381493943"/>
+      <w:r>
+        <w:t xml:space="preserve">TC_IT 05: Testing between SearchServiceImpl and MediaDAO by </w:t>
+      </w:r>
+      <w:proofErr w:type="gramStart"/>
+      <w:r>
+        <w:t>searchMediayName(</w:t>
+      </w:r>
+      <w:proofErr w:type="gramEnd"/>
+      <w:r>
+        <w:t>) method</w:t>
+      </w:r>
+      <w:bookmarkEnd w:id="27"/>
     </w:p>
     <w:tbl>
       <w:tblPr>
@@ -6783,13 +6817,13 @@
       <w:pPr>
         <w:pStyle w:val="1"/>
       </w:pPr>
-      <w:bookmarkStart w:id="27" w:name="_Toc380998099"/>
-      <w:bookmarkStart w:id="28" w:name="_Toc381493944"/>
+      <w:bookmarkStart w:id="28" w:name="_Toc380998099"/>
+      <w:bookmarkStart w:id="29" w:name="_Toc381493944"/>
       <w:r>
         <w:t>URS -05: The customer add product to a cart</w:t>
       </w:r>
-      <w:bookmarkEnd w:id="27"/>
       <w:bookmarkEnd w:id="28"/>
+      <w:bookmarkEnd w:id="29"/>
     </w:p>
     <w:p/>
     <w:p>
@@ -6855,14 +6889,14 @@
         <w:pStyle w:val="2"/>
         <w:jc w:val="center"/>
       </w:pPr>
-      <w:bookmarkStart w:id="29" w:name="_Toc381493945"/>
+      <w:bookmarkStart w:id="30" w:name="_Toc381493945"/>
       <w:r>
         <w:t>SD</w:t>
       </w:r>
       <w:r>
         <w:t>5 – The customer add product to a cart</w:t>
       </w:r>
-      <w:bookmarkEnd w:id="29"/>
+      <w:bookmarkEnd w:id="30"/>
     </w:p>
     <w:p>
       <w:pPr>
@@ -6875,7 +6909,7 @@
       <w:pPr>
         <w:pStyle w:val="3"/>
       </w:pPr>
-      <w:bookmarkStart w:id="30" w:name="_Toc381493946"/>
+      <w:bookmarkStart w:id="31" w:name="_Toc381493946"/>
       <w:r>
         <w:t>TC_IT 06: T</w:t>
       </w:r>
@@ -6886,12 +6920,20 @@
         <w:t xml:space="preserve"> a</w:t>
       </w:r>
       <w:r>
-        <w:t>nd OrderDAO by addItemtoCart</w:t>
-      </w:r>
-      <w:r>
-        <w:t>() method</w:t>
-      </w:r>
-      <w:bookmarkEnd w:id="30"/>
+        <w:t xml:space="preserve">nd OrderDAO by </w:t>
+      </w:r>
+      <w:proofErr w:type="gramStart"/>
+      <w:r>
+        <w:t>addItemtoCart</w:t>
+      </w:r>
+      <w:r>
+        <w:t>(</w:t>
+      </w:r>
+      <w:proofErr w:type="gramEnd"/>
+      <w:r>
+        <w:t>) method</w:t>
+      </w:r>
+      <w:bookmarkEnd w:id="31"/>
     </w:p>
     <w:tbl>
       <w:tblPr>
@@ -7159,13 +7201,13 @@
       <w:pPr>
         <w:pStyle w:val="1"/>
       </w:pPr>
-      <w:bookmarkStart w:id="31" w:name="_Toc380998100"/>
-      <w:bookmarkStart w:id="32" w:name="_Toc381493947"/>
+      <w:bookmarkStart w:id="32" w:name="_Toc380998100"/>
+      <w:bookmarkStart w:id="33" w:name="_Toc381493947"/>
       <w:r>
         <w:t>URS-06: The customer check out for purchase the product.</w:t>
       </w:r>
-      <w:bookmarkEnd w:id="31"/>
       <w:bookmarkEnd w:id="32"/>
+      <w:bookmarkEnd w:id="33"/>
     </w:p>
     <w:p/>
     <w:p>
@@ -7232,21 +7274,29 @@
         <w:pStyle w:val="2"/>
         <w:jc w:val="center"/>
       </w:pPr>
-      <w:bookmarkStart w:id="33" w:name="_Toc381493948"/>
+      <w:bookmarkStart w:id="34" w:name="_Toc381493948"/>
       <w:r>
         <w:t>SD6 – The customer checkout for purchase the product</w:t>
       </w:r>
-      <w:bookmarkEnd w:id="33"/>
+      <w:bookmarkEnd w:id="34"/>
     </w:p>
     <w:p>
       <w:pPr>
         <w:pStyle w:val="3"/>
       </w:pPr>
-      <w:bookmarkStart w:id="34" w:name="_Toc381493949"/>
-      <w:r>
-        <w:t>TC_IT 07: Testing between OrderServiceImpl and OrderDAO by showOrderDetail() method</w:t>
-      </w:r>
-      <w:bookmarkEnd w:id="34"/>
+      <w:bookmarkStart w:id="35" w:name="_Toc381493949"/>
+      <w:r>
+        <w:t xml:space="preserve">TC_IT 07: Testing between OrderServiceImpl and OrderDAO by </w:t>
+      </w:r>
+      <w:proofErr w:type="gramStart"/>
+      <w:r>
+        <w:t>showOrderDetail(</w:t>
+      </w:r>
+      <w:proofErr w:type="gramEnd"/>
+      <w:r>
+        <w:t>) method</w:t>
+      </w:r>
+      <w:bookmarkEnd w:id="35"/>
     </w:p>
     <w:tbl>
       <w:tblPr>
@@ -7440,11 +7490,19 @@
       <w:pPr>
         <w:pStyle w:val="3"/>
       </w:pPr>
-      <w:bookmarkStart w:id="35" w:name="_Toc381493950"/>
-      <w:r>
-        <w:t>TC_IT 08: Testing between OrderServiceImpl and OrderDAO by addItemtoCart() method</w:t>
-      </w:r>
-      <w:bookmarkEnd w:id="35"/>
+      <w:bookmarkStart w:id="36" w:name="_Toc381493950"/>
+      <w:r>
+        <w:t xml:space="preserve">TC_IT 08: Testing between OrderServiceImpl and OrderDAO by </w:t>
+      </w:r>
+      <w:proofErr w:type="gramStart"/>
+      <w:r>
+        <w:t>addItemtoCart(</w:t>
+      </w:r>
+      <w:proofErr w:type="gramEnd"/>
+      <w:r>
+        <w:t>) method</w:t>
+      </w:r>
+      <w:bookmarkEnd w:id="36"/>
     </w:p>
     <w:tbl>
       <w:tblPr>
@@ -7639,16 +7697,16 @@
       <w:pPr>
         <w:pStyle w:val="1"/>
       </w:pPr>
-      <w:bookmarkStart w:id="36" w:name="_Toc379225278"/>
-      <w:bookmarkStart w:id="37" w:name="_Toc380998101"/>
-      <w:bookmarkStart w:id="38" w:name="_Toc381493951"/>
+      <w:bookmarkStart w:id="37" w:name="_Toc379225278"/>
+      <w:bookmarkStart w:id="38" w:name="_Toc380998101"/>
+      <w:bookmarkStart w:id="39" w:name="_Toc381493951"/>
       <w:r>
         <w:lastRenderedPageBreak/>
         <w:t>URS-07: The customer view their history.</w:t>
       </w:r>
-      <w:bookmarkEnd w:id="36"/>
       <w:bookmarkEnd w:id="37"/>
       <w:bookmarkEnd w:id="38"/>
+      <w:bookmarkEnd w:id="39"/>
     </w:p>
     <w:p/>
     <w:p>
@@ -7711,207 +7769,27 @@
         <w:pStyle w:val="2"/>
         <w:jc w:val="center"/>
       </w:pPr>
-      <w:bookmarkStart w:id="39" w:name="_Toc381493952"/>
+      <w:bookmarkStart w:id="40" w:name="_Toc381493952"/>
       <w:r>
         <w:t>Sd7 – The customer view their history</w:t>
       </w:r>
-      <w:bookmarkEnd w:id="39"/>
+      <w:bookmarkEnd w:id="40"/>
     </w:p>
     <w:p>
       <w:pPr>
         <w:pStyle w:val="3"/>
       </w:pPr>
-      <w:bookmarkStart w:id="40" w:name="_Toc381493953"/>
-      <w:r>
-        <w:t>TC_IT 09: Testing between OrderServiceImpl and OrderDAO by addItemtoCart() method</w:t>
-      </w:r>
-      <w:bookmarkEnd w:id="40"/>
-    </w:p>
-    <w:tbl>
-      <w:tblPr>
-        <w:tblStyle w:val="a3"/>
-        <w:tblW w:w="0" w:type="auto"/>
-        <w:tblLook w:val="04A0" w:firstRow="1" w:lastRow="0" w:firstColumn="1" w:lastColumn="0" w:noHBand="0" w:noVBand="1"/>
-      </w:tblPr>
-      <w:tblGrid>
-        <w:gridCol w:w="2065"/>
-        <w:gridCol w:w="7285"/>
-      </w:tblGrid>
-      <w:tr>
-        <w:tc>
-          <w:tcPr>
-            <w:tcW w:w="2065" w:type="dxa"/>
-            <w:shd w:val="clear" w:color="auto" w:fill="9CC2E5" w:themeFill="accent1" w:themeFillTint="99"/>
-          </w:tcPr>
-          <w:p>
-            <w:r>
-              <w:t xml:space="preserve">Test case Identifier </w:t>
-            </w:r>
-          </w:p>
-        </w:tc>
-        <w:tc>
-          <w:tcPr>
-            <w:tcW w:w="7285" w:type="dxa"/>
-          </w:tcPr>
-          <w:p>
-            <w:r>
-              <w:t>TC_IT 09</w:t>
-            </w:r>
-          </w:p>
-        </w:tc>
-      </w:tr>
-      <w:tr>
-        <w:tc>
-          <w:tcPr>
-            <w:tcW w:w="2065" w:type="dxa"/>
-            <w:shd w:val="clear" w:color="auto" w:fill="9CC2E5" w:themeFill="accent1" w:themeFillTint="99"/>
-          </w:tcPr>
-          <w:p>
-            <w:r>
-              <w:t>Test Item(s)</w:t>
-            </w:r>
-          </w:p>
-        </w:tc>
-        <w:tc>
-          <w:tcPr>
-            <w:tcW w:w="7285" w:type="dxa"/>
-          </w:tcPr>
-          <w:p>
-            <w:r>
-              <w:t>OrderServiceImpl → OrderDAO</w:t>
-            </w:r>
-          </w:p>
-        </w:tc>
-      </w:tr>
-      <w:tr>
-        <w:tc>
-          <w:tcPr>
-            <w:tcW w:w="2065" w:type="dxa"/>
-            <w:shd w:val="clear" w:color="auto" w:fill="9CC2E5" w:themeFill="accent1" w:themeFillTint="99"/>
-          </w:tcPr>
-          <w:p>
-            <w:r>
-              <w:t xml:space="preserve">Input Specification </w:t>
-            </w:r>
-          </w:p>
-        </w:tc>
-        <w:tc>
-          <w:tcPr>
-            <w:tcW w:w="7285" w:type="dxa"/>
-          </w:tcPr>
-          <w:p>
-            <w:r>
-              <w:t>Request to show all of the order list.</w:t>
-            </w:r>
-          </w:p>
-        </w:tc>
-      </w:tr>
-      <w:tr>
-        <w:tc>
-          <w:tcPr>
-            <w:tcW w:w="2065" w:type="dxa"/>
-            <w:shd w:val="clear" w:color="auto" w:fill="9CC2E5" w:themeFill="accent1" w:themeFillTint="99"/>
-          </w:tcPr>
-          <w:p>
-            <w:r>
-              <w:t>Expect Output</w:t>
-            </w:r>
-          </w:p>
-        </w:tc>
-        <w:tc>
-          <w:tcPr>
-            <w:tcW w:w="7285" w:type="dxa"/>
-          </w:tcPr>
-          <w:p>
-            <w:r>
-              <w:t>Show a list of the order</w:t>
-            </w:r>
-          </w:p>
-        </w:tc>
-      </w:tr>
-      <w:tr>
-        <w:tc>
-          <w:tcPr>
-            <w:tcW w:w="2065" w:type="dxa"/>
-            <w:shd w:val="clear" w:color="auto" w:fill="9CC2E5" w:themeFill="accent1" w:themeFillTint="99"/>
-          </w:tcPr>
-          <w:p>
-            <w:r>
-              <w:t xml:space="preserve">Actual Output </w:t>
-            </w:r>
-          </w:p>
-        </w:tc>
-        <w:tc>
-          <w:tcPr>
-            <w:tcW w:w="7285" w:type="dxa"/>
-          </w:tcPr>
-          <w:p/>
-        </w:tc>
-      </w:tr>
-      <w:tr>
-        <w:tc>
-          <w:tcPr>
-            <w:tcW w:w="2065" w:type="dxa"/>
-            <w:shd w:val="clear" w:color="auto" w:fill="9CC2E5" w:themeFill="accent1" w:themeFillTint="99"/>
-          </w:tcPr>
-          <w:p>
-            <w:r>
-              <w:t>Environment</w:t>
-            </w:r>
-          </w:p>
-        </w:tc>
-        <w:tc>
-          <w:tcPr>
-            <w:tcW w:w="7285" w:type="dxa"/>
-          </w:tcPr>
-          <w:p>
-            <w:r>
-              <w:t>TC_IT 03 succeeded</w:t>
-            </w:r>
-          </w:p>
-        </w:tc>
-      </w:tr>
-      <w:tr>
-        <w:tc>
-          <w:tcPr>
-            <w:tcW w:w="2065" w:type="dxa"/>
-            <w:shd w:val="clear" w:color="auto" w:fill="9CC2E5" w:themeFill="accent1" w:themeFillTint="99"/>
-          </w:tcPr>
-          <w:p>
-            <w:r>
-              <w:t>Test status:</w:t>
-            </w:r>
-          </w:p>
-        </w:tc>
-        <w:tc>
-          <w:tcPr>
-            <w:tcW w:w="7285" w:type="dxa"/>
-          </w:tcPr>
-          <w:p/>
-        </w:tc>
-      </w:tr>
-    </w:tbl>
-    <w:p/>
-    <w:p>
-      <w:pPr>
-        <w:pStyle w:val="4"/>
-      </w:pPr>
-      <w:r>
-        <w:t>Data Input</w:t>
-      </w:r>
-    </w:p>
-    <w:p>
-      <w:r>
-        <w:t>N/A</w:t>
-      </w:r>
-    </w:p>
-    <w:p>
-      <w:pPr>
-        <w:pStyle w:val="3"/>
-      </w:pPr>
-      <w:bookmarkStart w:id="41" w:name="_Toc381493954"/>
-      <w:r>
-        <w:t>TC_IT 10: Testing between OrderServiceImpl and OrderDAO by addItemtoCart() method</w:t>
+      <w:bookmarkStart w:id="41" w:name="_Toc381493953"/>
+      <w:r>
+        <w:t xml:space="preserve">TC_IT 09: Testing between OrderServiceImpl and OrderDAO by </w:t>
+      </w:r>
+      <w:proofErr w:type="gramStart"/>
+      <w:r>
+        <w:t>addItemtoCart(</w:t>
+      </w:r>
+      <w:proofErr w:type="gramEnd"/>
+      <w:r>
+        <w:t>) method</w:t>
       </w:r>
       <w:bookmarkEnd w:id="41"/>
     </w:p>
@@ -7943,6 +7821,202 @@
           </w:tcPr>
           <w:p>
             <w:r>
+              <w:t>TC_IT 09</w:t>
+            </w:r>
+          </w:p>
+        </w:tc>
+      </w:tr>
+      <w:tr>
+        <w:tc>
+          <w:tcPr>
+            <w:tcW w:w="2065" w:type="dxa"/>
+            <w:shd w:val="clear" w:color="auto" w:fill="9CC2E5" w:themeFill="accent1" w:themeFillTint="99"/>
+          </w:tcPr>
+          <w:p>
+            <w:r>
+              <w:t>Test Item(s)</w:t>
+            </w:r>
+          </w:p>
+        </w:tc>
+        <w:tc>
+          <w:tcPr>
+            <w:tcW w:w="7285" w:type="dxa"/>
+          </w:tcPr>
+          <w:p>
+            <w:r>
+              <w:t>OrderServiceImpl → OrderDAO</w:t>
+            </w:r>
+          </w:p>
+        </w:tc>
+      </w:tr>
+      <w:tr>
+        <w:tc>
+          <w:tcPr>
+            <w:tcW w:w="2065" w:type="dxa"/>
+            <w:shd w:val="clear" w:color="auto" w:fill="9CC2E5" w:themeFill="accent1" w:themeFillTint="99"/>
+          </w:tcPr>
+          <w:p>
+            <w:r>
+              <w:t xml:space="preserve">Input Specification </w:t>
+            </w:r>
+          </w:p>
+        </w:tc>
+        <w:tc>
+          <w:tcPr>
+            <w:tcW w:w="7285" w:type="dxa"/>
+          </w:tcPr>
+          <w:p>
+            <w:r>
+              <w:t>Request to show all of the order list.</w:t>
+            </w:r>
+          </w:p>
+        </w:tc>
+      </w:tr>
+      <w:tr>
+        <w:tc>
+          <w:tcPr>
+            <w:tcW w:w="2065" w:type="dxa"/>
+            <w:shd w:val="clear" w:color="auto" w:fill="9CC2E5" w:themeFill="accent1" w:themeFillTint="99"/>
+          </w:tcPr>
+          <w:p>
+            <w:r>
+              <w:t>Expect Output</w:t>
+            </w:r>
+          </w:p>
+        </w:tc>
+        <w:tc>
+          <w:tcPr>
+            <w:tcW w:w="7285" w:type="dxa"/>
+          </w:tcPr>
+          <w:p>
+            <w:r>
+              <w:t>Show a list of the order</w:t>
+            </w:r>
+          </w:p>
+        </w:tc>
+      </w:tr>
+      <w:tr>
+        <w:tc>
+          <w:tcPr>
+            <w:tcW w:w="2065" w:type="dxa"/>
+            <w:shd w:val="clear" w:color="auto" w:fill="9CC2E5" w:themeFill="accent1" w:themeFillTint="99"/>
+          </w:tcPr>
+          <w:p>
+            <w:r>
+              <w:t xml:space="preserve">Actual Output </w:t>
+            </w:r>
+          </w:p>
+        </w:tc>
+        <w:tc>
+          <w:tcPr>
+            <w:tcW w:w="7285" w:type="dxa"/>
+          </w:tcPr>
+          <w:p/>
+        </w:tc>
+      </w:tr>
+      <w:tr>
+        <w:tc>
+          <w:tcPr>
+            <w:tcW w:w="2065" w:type="dxa"/>
+            <w:shd w:val="clear" w:color="auto" w:fill="9CC2E5" w:themeFill="accent1" w:themeFillTint="99"/>
+          </w:tcPr>
+          <w:p>
+            <w:r>
+              <w:t>Environment</w:t>
+            </w:r>
+          </w:p>
+        </w:tc>
+        <w:tc>
+          <w:tcPr>
+            <w:tcW w:w="7285" w:type="dxa"/>
+          </w:tcPr>
+          <w:p>
+            <w:r>
+              <w:t>TC_IT 03 succeeded</w:t>
+            </w:r>
+          </w:p>
+        </w:tc>
+      </w:tr>
+      <w:tr>
+        <w:tc>
+          <w:tcPr>
+            <w:tcW w:w="2065" w:type="dxa"/>
+            <w:shd w:val="clear" w:color="auto" w:fill="9CC2E5" w:themeFill="accent1" w:themeFillTint="99"/>
+          </w:tcPr>
+          <w:p>
+            <w:r>
+              <w:t>Test status:</w:t>
+            </w:r>
+          </w:p>
+        </w:tc>
+        <w:tc>
+          <w:tcPr>
+            <w:tcW w:w="7285" w:type="dxa"/>
+          </w:tcPr>
+          <w:p/>
+        </w:tc>
+      </w:tr>
+    </w:tbl>
+    <w:p/>
+    <w:p>
+      <w:pPr>
+        <w:pStyle w:val="4"/>
+      </w:pPr>
+      <w:r>
+        <w:t>Data Input</w:t>
+      </w:r>
+    </w:p>
+    <w:p>
+      <w:r>
+        <w:t>N/A</w:t>
+      </w:r>
+    </w:p>
+    <w:p>
+      <w:pPr>
+        <w:pStyle w:val="3"/>
+      </w:pPr>
+      <w:bookmarkStart w:id="42" w:name="_Toc381493954"/>
+      <w:r>
+        <w:t xml:space="preserve">TC_IT 10: Testing between OrderServiceImpl and OrderDAO by </w:t>
+      </w:r>
+      <w:proofErr w:type="gramStart"/>
+      <w:r>
+        <w:t>addItemtoCart(</w:t>
+      </w:r>
+      <w:proofErr w:type="gramEnd"/>
+      <w:r>
+        <w:t>) method</w:t>
+      </w:r>
+      <w:bookmarkEnd w:id="42"/>
+    </w:p>
+    <w:tbl>
+      <w:tblPr>
+        <w:tblStyle w:val="a3"/>
+        <w:tblW w:w="0" w:type="auto"/>
+        <w:tblLook w:val="04A0" w:firstRow="1" w:lastRow="0" w:firstColumn="1" w:lastColumn="0" w:noHBand="0" w:noVBand="1"/>
+      </w:tblPr>
+      <w:tblGrid>
+        <w:gridCol w:w="2065"/>
+        <w:gridCol w:w="7285"/>
+      </w:tblGrid>
+      <w:tr>
+        <w:tc>
+          <w:tcPr>
+            <w:tcW w:w="2065" w:type="dxa"/>
+            <w:shd w:val="clear" w:color="auto" w:fill="9CC2E5" w:themeFill="accent1" w:themeFillTint="99"/>
+          </w:tcPr>
+          <w:p>
+            <w:r>
+              <w:t xml:space="preserve">Test case Identifier </w:t>
+            </w:r>
+          </w:p>
+        </w:tc>
+        <w:tc>
+          <w:tcPr>
+            <w:tcW w:w="7285" w:type="dxa"/>
+          </w:tcPr>
+          <w:p>
+            <w:r>
               <w:t>TC_IT 10</w:t>
             </w:r>
           </w:p>
@@ -8099,14 +8173,14 @@
       <w:pPr>
         <w:pStyle w:val="1"/>
       </w:pPr>
-      <w:bookmarkStart w:id="42" w:name="_Toc380998102"/>
-      <w:bookmarkStart w:id="43" w:name="_Toc381493955"/>
+      <w:bookmarkStart w:id="43" w:name="_Toc380998102"/>
+      <w:bookmarkStart w:id="44" w:name="_Toc381493955"/>
       <w:r>
         <w:lastRenderedPageBreak/>
         <w:t>URS-08: The user log in as administrator</w:t>
       </w:r>
-      <w:bookmarkEnd w:id="42"/>
       <w:bookmarkEnd w:id="43"/>
+      <w:bookmarkEnd w:id="44"/>
     </w:p>
     <w:p/>
     <w:p>
@@ -8172,22 +8246,30 @@
         <w:pStyle w:val="2"/>
         <w:jc w:val="center"/>
       </w:pPr>
-      <w:bookmarkStart w:id="44" w:name="_Toc381493956"/>
+      <w:bookmarkStart w:id="45" w:name="_Toc381493956"/>
       <w:r>
         <w:t>SD8 – The user login as administrator</w:t>
       </w:r>
-      <w:bookmarkEnd w:id="44"/>
+      <w:bookmarkEnd w:id="45"/>
     </w:p>
     <w:p/>
     <w:p>
       <w:pPr>
         <w:pStyle w:val="3"/>
       </w:pPr>
-      <w:bookmarkStart w:id="45" w:name="_Toc381493957"/>
-      <w:r>
-        <w:t>TC_IT 11: Testing between LoginServiceImpl and AdminDAO by validateUser() method</w:t>
-      </w:r>
-      <w:bookmarkEnd w:id="45"/>
+      <w:bookmarkStart w:id="46" w:name="_Toc381493957"/>
+      <w:r>
+        <w:t xml:space="preserve">TC_IT 11: Testing between LoginServiceImpl and AdminDAO by </w:t>
+      </w:r>
+      <w:proofErr w:type="gramStart"/>
+      <w:r>
+        <w:t>validateUser(</w:t>
+      </w:r>
+      <w:proofErr w:type="gramEnd"/>
+      <w:r>
+        <w:t>) method</w:t>
+      </w:r>
+      <w:bookmarkEnd w:id="46"/>
     </w:p>
     <w:tbl>
       <w:tblPr>
@@ -8219,8 +8301,6 @@
             <w:r>
               <w:t>TC_IT 11</w:t>
             </w:r>
-            <w:bookmarkStart w:id="46" w:name="_GoBack"/>
-            <w:bookmarkEnd w:id="46"/>
           </w:p>
         </w:tc>
       </w:tr>
@@ -8518,7 +8598,15 @@
       </w:pPr>
       <w:bookmarkStart w:id="51" w:name="_Toc381493960"/>
       <w:r>
-        <w:t>TC_IT 12: Testing between MediaServiceImpl and MediaDAO by searchCustomerByUsername() method</w:t>
+        <w:t xml:space="preserve">TC_IT 12: Testing between MediaServiceImpl and MediaDAO by </w:t>
+      </w:r>
+      <w:proofErr w:type="gramStart"/>
+      <w:r>
+        <w:t>searchCustomerByUsername(</w:t>
+      </w:r>
+      <w:proofErr w:type="gramEnd"/>
+      <w:r>
+        <w:t>) method</w:t>
       </w:r>
       <w:bookmarkEnd w:id="51"/>
     </w:p>
@@ -9114,7 +9202,15 @@
       </w:pPr>
       <w:bookmarkStart w:id="55" w:name="_Toc381493963"/>
       <w:r>
-        <w:t>TC_IT 13: Testing between SearchServiceImpl and CustomerDAO by searchCustomerByUsername() method</w:t>
+        <w:t xml:space="preserve">TC_IT 13: Testing between SearchServiceImpl and CustomerDAO by </w:t>
+      </w:r>
+      <w:proofErr w:type="gramStart"/>
+      <w:r>
+        <w:t>searchCustomerByUsername(</w:t>
+      </w:r>
+      <w:proofErr w:type="gramEnd"/>
+      <w:r>
+        <w:t>) method</w:t>
       </w:r>
       <w:bookmarkEnd w:id="55"/>
     </w:p>
@@ -9448,7 +9544,15 @@
       </w:pPr>
       <w:bookmarkStart w:id="60" w:name="_Toc381493966"/>
       <w:r>
-        <w:t>TC_IT 14: Testing between LoginServiceImpl and CustomerDAO by setStatus() method</w:t>
+        <w:t xml:space="preserve">TC_IT 14: Testing between LoginServiceImpl and CustomerDAO by </w:t>
+      </w:r>
+      <w:proofErr w:type="gramStart"/>
+      <w:r>
+        <w:t>setStatus(</w:t>
+      </w:r>
+      <w:proofErr w:type="gramEnd"/>
+      <w:r>
+        <w:t>) method</w:t>
       </w:r>
       <w:bookmarkEnd w:id="60"/>
     </w:p>
@@ -9716,7 +9820,15 @@
         <w:t>TC_IT 15</w:t>
       </w:r>
       <w:r>
-        <w:t>: Testing between LoginServiceImpl and AdminDAO by setStatus() method</w:t>
+        <w:t xml:space="preserve">: Testing between LoginServiceImpl and AdminDAO by </w:t>
+      </w:r>
+      <w:proofErr w:type="gramStart"/>
+      <w:r>
+        <w:t>setStatus(</w:t>
+      </w:r>
+      <w:proofErr w:type="gramEnd"/>
+      <w:r>
+        <w:t>) method</w:t>
       </w:r>
       <w:bookmarkEnd w:id="65"/>
     </w:p>
@@ -9950,7 +10062,15 @@
     </w:p>
     <w:p>
       <w:r>
-        <w:t xml:space="preserve">Maytat Siriangkul  542115050 </w:t>
+        <w:t xml:space="preserve">Maytat </w:t>
+      </w:r>
+      <w:proofErr w:type="gramStart"/>
+      <w:r>
+        <w:t>Siriangkul  542115050</w:t>
+      </w:r>
+      <w:proofErr w:type="gramEnd"/>
+      <w:r>
+        <w:t xml:space="preserve"> </w:t>
       </w:r>
       <w:r>
         <w:cr/>
@@ -10038,7 +10158,7 @@
       <w:rPr>
         <w:noProof/>
       </w:rPr>
-      <w:t>12</w:t>
+      <w:t>1</w:t>
     </w:r>
     <w:r>
       <w:rPr>
@@ -10066,7 +10186,6 @@
         <w:dataBinding w:prefixMappings="xmlns:ns0='http://purl.org/dc/elements/1.1/' xmlns:ns1='http://schemas.openxmlformats.org/package/2006/metadata/core-properties' " w:xpath="/ns1:coreProperties[1]/ns0:subject[1]" w:storeItemID="{6C3C8BC8-F283-45AE-878A-BAB7291924A1}"/>
         <w:text/>
       </w:sdtPr>
-      <w:sdtEndPr/>
       <w:sdtContent>
         <w:r>
           <w:rPr>
@@ -11822,7 +11941,7 @@
 </file>
 
 <file path=customXml/itemProps2.xml><?xml version="1.0" encoding="utf-8"?>
-<ds:datastoreItem xmlns:ds="http://schemas.openxmlformats.org/officeDocument/2006/customXml" ds:itemID="{1B14EBFE-3053-4219-A0F0-5120A73C33E4}">
+<ds:datastoreItem xmlns:ds="http://schemas.openxmlformats.org/officeDocument/2006/customXml" ds:itemID="{1C167F81-6855-4F6E-991C-94BC6EB9B2C5}">
   <ds:schemaRefs>
     <ds:schemaRef ds:uri="http://schemas.openxmlformats.org/officeDocument/2006/bibliography"/>
   </ds:schemaRefs>

</xml_diff>